<commit_message>
update tugas week 9
</commit_message>
<xml_diff>
--- a/smt1/dasproprak/week9/jobsheet/2341720169_Dimas Adi Bayu Samudra_TI 1A_Jobsheet9.docx
+++ b/smt1/dasproprak/week9/jobsheet/2341720169_Dimas Adi Bayu Samudra_TI 1A_Jobsheet9.docx
@@ -525,6 +525,7 @@
           <w:bCs/>
         </w:rPr>
       </w:pPr>
+      <w:proofErr w:type="gramStart"/>
       <w:r>
         <w:rPr>
           <w:rFonts w:ascii="Times New Roman" w:hAnsi="Times New Roman" w:cs="Times New Roman"/>
@@ -533,6 +534,7 @@
         </w:rPr>
         <w:t>Input :</w:t>
       </w:r>
+      <w:proofErr w:type="gramEnd"/>
     </w:p>
     <w:p>
       <w:pPr>
@@ -607,13 +609,23 @@
           <w:bCs/>
         </w:rPr>
       </w:pPr>
-      <w:r>
-        <w:rPr>
-          <w:rFonts w:ascii="Times New Roman" w:hAnsi="Times New Roman" w:cs="Times New Roman"/>
-          <w:b/>
-          <w:bCs/>
-        </w:rPr>
-        <w:t xml:space="preserve">Output : </w:t>
+      <w:proofErr w:type="gramStart"/>
+      <w:r>
+        <w:rPr>
+          <w:rFonts w:ascii="Times New Roman" w:hAnsi="Times New Roman" w:cs="Times New Roman"/>
+          <w:b/>
+          <w:bCs/>
+        </w:rPr>
+        <w:t>Output :</w:t>
+      </w:r>
+      <w:proofErr w:type="gramEnd"/>
+      <w:r>
+        <w:rPr>
+          <w:rFonts w:ascii="Times New Roman" w:hAnsi="Times New Roman" w:cs="Times New Roman"/>
+          <w:b/>
+          <w:bCs/>
+        </w:rPr>
+        <w:t xml:space="preserve"> </w:t>
       </w:r>
     </w:p>
     <w:p>
@@ -690,6 +702,7 @@
         </w:rPr>
       </w:pPr>
       <w:proofErr w:type="spellStart"/>
+      <w:proofErr w:type="gramStart"/>
       <w:r>
         <w:rPr>
           <w:rFonts w:ascii="Times New Roman" w:hAnsi="Times New Roman" w:cs="Times New Roman"/>
@@ -705,7 +718,16 @@
           <w:b/>
           <w:bCs/>
         </w:rPr>
-        <w:t xml:space="preserve"> : </w:t>
+        <w:t xml:space="preserve"> :</w:t>
+      </w:r>
+      <w:proofErr w:type="gramEnd"/>
+      <w:r>
+        <w:rPr>
+          <w:rFonts w:ascii="Times New Roman" w:hAnsi="Times New Roman" w:cs="Times New Roman"/>
+          <w:b/>
+          <w:bCs/>
+        </w:rPr>
+        <w:t xml:space="preserve"> </w:t>
       </w:r>
     </w:p>
     <w:p>
@@ -784,6 +806,7 @@
         </w:rPr>
       </w:pPr>
       <w:proofErr w:type="spellStart"/>
+      <w:proofErr w:type="gramStart"/>
       <w:r>
         <w:rPr>
           <w:rFonts w:ascii="Times New Roman" w:hAnsi="Times New Roman" w:cs="Times New Roman"/>
@@ -815,6 +838,7 @@
         </w:rPr>
         <w:t>:</w:t>
       </w:r>
+      <w:proofErr w:type="gramEnd"/>
     </w:p>
     <w:p>
       <w:pPr>
@@ -882,21 +906,7 @@
         <w:rPr>
           <w:rFonts w:ascii="Times New Roman" w:hAnsi="Times New Roman" w:cs="Times New Roman"/>
         </w:rPr>
-        <w:t xml:space="preserve"> </w:t>
-      </w:r>
-      <w:proofErr w:type="spellStart"/>
-      <w:r>
-        <w:rPr>
-          <w:rFonts w:ascii="Times New Roman" w:hAnsi="Times New Roman" w:cs="Times New Roman"/>
-        </w:rPr>
-        <w:t>dengan</w:t>
-      </w:r>
-      <w:proofErr w:type="spellEnd"/>
-      <w:r>
-        <w:rPr>
-          <w:rFonts w:ascii="Times New Roman" w:hAnsi="Times New Roman" w:cs="Times New Roman"/>
-        </w:rPr>
-        <w:t xml:space="preserve"> </w:t>
+        <w:t xml:space="preserve"> dengan </w:t>
       </w:r>
       <w:proofErr w:type="spellStart"/>
       <w:r>
@@ -1042,21 +1052,7 @@
         <w:rPr>
           <w:rFonts w:ascii="Times New Roman" w:hAnsi="Times New Roman" w:cs="Times New Roman"/>
         </w:rPr>
-        <w:t xml:space="preserve"> </w:t>
-      </w:r>
-      <w:proofErr w:type="spellStart"/>
-      <w:r>
-        <w:rPr>
-          <w:rFonts w:ascii="Times New Roman" w:hAnsi="Times New Roman" w:cs="Times New Roman"/>
-        </w:rPr>
-        <w:t>dengan</w:t>
-      </w:r>
-      <w:proofErr w:type="spellEnd"/>
-      <w:r>
-        <w:rPr>
-          <w:rFonts w:ascii="Times New Roman" w:hAnsi="Times New Roman" w:cs="Times New Roman"/>
-        </w:rPr>
-        <w:t xml:space="preserve"> </w:t>
+        <w:t xml:space="preserve"> dengan </w:t>
       </w:r>
       <w:proofErr w:type="spellStart"/>
       <w:r>
@@ -1631,6 +1627,7 @@
           <w:szCs w:val="24"/>
         </w:rPr>
       </w:pPr>
+      <w:proofErr w:type="gramStart"/>
       <w:r>
         <w:rPr>
           <w:rFonts w:ascii="Times New Roman" w:hAnsi="Times New Roman" w:cs="Times New Roman"/>
@@ -1639,7 +1636,18 @@
           <w:sz w:val="24"/>
           <w:szCs w:val="24"/>
         </w:rPr>
-        <w:t xml:space="preserve">Jawab : </w:t>
+        <w:t>Jawab :</w:t>
+      </w:r>
+      <w:proofErr w:type="gramEnd"/>
+      <w:r>
+        <w:rPr>
+          <w:rFonts w:ascii="Times New Roman" w:hAnsi="Times New Roman" w:cs="Times New Roman"/>
+          <w:b/>
+          <w:bCs/>
+          <w:sz w:val="24"/>
+          <w:szCs w:val="24"/>
+        </w:rPr>
+        <w:t xml:space="preserve"> </w:t>
       </w:r>
     </w:p>
     <w:p>
@@ -1666,21 +1674,7 @@
         <w:rPr>
           <w:rFonts w:ascii="Times New Roman" w:hAnsi="Times New Roman" w:cs="Times New Roman"/>
         </w:rPr>
-        <w:t xml:space="preserve"> </w:t>
-      </w:r>
-      <w:proofErr w:type="spellStart"/>
-      <w:r>
-        <w:rPr>
-          <w:rFonts w:ascii="Times New Roman" w:hAnsi="Times New Roman" w:cs="Times New Roman"/>
-        </w:rPr>
-        <w:t>adalah</w:t>
-      </w:r>
-      <w:proofErr w:type="spellEnd"/>
-      <w:r>
-        <w:rPr>
-          <w:rFonts w:ascii="Times New Roman" w:hAnsi="Times New Roman" w:cs="Times New Roman"/>
-        </w:rPr>
-        <w:t xml:space="preserve"> error </w:t>
+        <w:t xml:space="preserve"> adalah error </w:t>
       </w:r>
       <w:proofErr w:type="spellStart"/>
       <w:r>
@@ -1951,11 +1945,19 @@
           <w:rFonts w:ascii="Times New Roman" w:hAnsi="Times New Roman" w:cs="Times New Roman"/>
         </w:rPr>
       </w:pPr>
-      <w:r>
-        <w:rPr>
-          <w:rFonts w:ascii="Times New Roman" w:hAnsi="Times New Roman" w:cs="Times New Roman"/>
-        </w:rPr>
-        <w:t xml:space="preserve">Input : </w:t>
+      <w:proofErr w:type="gramStart"/>
+      <w:r>
+        <w:rPr>
+          <w:rFonts w:ascii="Times New Roman" w:hAnsi="Times New Roman" w:cs="Times New Roman"/>
+        </w:rPr>
+        <w:t>Input :</w:t>
+      </w:r>
+      <w:proofErr w:type="gramEnd"/>
+      <w:r>
+        <w:rPr>
+          <w:rFonts w:ascii="Times New Roman" w:hAnsi="Times New Roman" w:cs="Times New Roman"/>
+        </w:rPr>
+        <w:t xml:space="preserve"> </w:t>
       </w:r>
     </w:p>
     <w:p>
@@ -2025,11 +2027,19 @@
           <w:rFonts w:ascii="Times New Roman" w:hAnsi="Times New Roman" w:cs="Times New Roman"/>
         </w:rPr>
       </w:pPr>
-      <w:r>
-        <w:rPr>
-          <w:rFonts w:ascii="Times New Roman" w:hAnsi="Times New Roman" w:cs="Times New Roman"/>
-        </w:rPr>
-        <w:t xml:space="preserve">Output : </w:t>
+      <w:proofErr w:type="gramStart"/>
+      <w:r>
+        <w:rPr>
+          <w:rFonts w:ascii="Times New Roman" w:hAnsi="Times New Roman" w:cs="Times New Roman"/>
+        </w:rPr>
+        <w:t>Output :</w:t>
+      </w:r>
+      <w:proofErr w:type="gramEnd"/>
+      <w:r>
+        <w:rPr>
+          <w:rFonts w:ascii="Times New Roman" w:hAnsi="Times New Roman" w:cs="Times New Roman"/>
+        </w:rPr>
+        <w:t xml:space="preserve"> </w:t>
       </w:r>
     </w:p>
     <w:p>
@@ -2215,21 +2225,7 @@
         <w:rPr>
           <w:rFonts w:ascii="Times New Roman" w:hAnsi="Times New Roman" w:cs="Times New Roman"/>
         </w:rPr>
-        <w:t xml:space="preserve"> </w:t>
-      </w:r>
-      <w:proofErr w:type="spellStart"/>
-      <w:r>
-        <w:rPr>
-          <w:rFonts w:ascii="Times New Roman" w:hAnsi="Times New Roman" w:cs="Times New Roman"/>
-        </w:rPr>
-        <w:t>adalah</w:t>
-      </w:r>
-      <w:proofErr w:type="spellEnd"/>
-      <w:r>
-        <w:rPr>
-          <w:rFonts w:ascii="Times New Roman" w:hAnsi="Times New Roman" w:cs="Times New Roman"/>
-        </w:rPr>
-        <w:t xml:space="preserve"> 5, 13, -7, 17 </w:t>
+        <w:t xml:space="preserve"> adalah 5, 13, -7, 17 </w:t>
       </w:r>
       <w:proofErr w:type="spellStart"/>
       <w:r>
@@ -2243,21 +2239,7 @@
         <w:rPr>
           <w:rFonts w:ascii="Times New Roman" w:hAnsi="Times New Roman" w:cs="Times New Roman"/>
         </w:rPr>
-        <w:t xml:space="preserve"> Index length </w:t>
-      </w:r>
-      <w:proofErr w:type="spellStart"/>
-      <w:r>
-        <w:rPr>
-          <w:rFonts w:ascii="Times New Roman" w:hAnsi="Times New Roman" w:cs="Times New Roman"/>
-        </w:rPr>
-        <w:t>atau</w:t>
-      </w:r>
-      <w:proofErr w:type="spellEnd"/>
-      <w:r>
-        <w:rPr>
-          <w:rFonts w:ascii="Times New Roman" w:hAnsi="Times New Roman" w:cs="Times New Roman"/>
-        </w:rPr>
-        <w:t xml:space="preserve"> Panjang </w:t>
+        <w:t xml:space="preserve"> Index length atau Panjang </w:t>
       </w:r>
       <w:proofErr w:type="spellStart"/>
       <w:r>
@@ -2409,21 +2391,7 @@
         <w:rPr>
           <w:rFonts w:ascii="Times New Roman" w:hAnsi="Times New Roman" w:cs="Times New Roman"/>
         </w:rPr>
-        <w:t xml:space="preserve"> I &lt; 4 </w:t>
-      </w:r>
-      <w:proofErr w:type="spellStart"/>
-      <w:r>
-        <w:rPr>
-          <w:rFonts w:ascii="Times New Roman" w:hAnsi="Times New Roman" w:cs="Times New Roman"/>
-        </w:rPr>
-        <w:t>atau</w:t>
-      </w:r>
-      <w:proofErr w:type="spellEnd"/>
-      <w:r>
-        <w:rPr>
-          <w:rFonts w:ascii="Times New Roman" w:hAnsi="Times New Roman" w:cs="Times New Roman"/>
-        </w:rPr>
-        <w:t xml:space="preserve"> I </w:t>
+        <w:t xml:space="preserve"> I &lt; 4 atau I </w:t>
       </w:r>
       <w:proofErr w:type="spellStart"/>
       <w:r>
@@ -2484,7 +2452,21 @@
         <w:rPr>
           <w:rFonts w:ascii="Times New Roman" w:hAnsi="Times New Roman" w:cs="Times New Roman"/>
         </w:rPr>
-        <w:t xml:space="preserve">4. Output : </w:t>
+        <w:t xml:space="preserve">4. </w:t>
+      </w:r>
+      <w:proofErr w:type="gramStart"/>
+      <w:r>
+        <w:rPr>
+          <w:rFonts w:ascii="Times New Roman" w:hAnsi="Times New Roman" w:cs="Times New Roman"/>
+        </w:rPr>
+        <w:t>Output :</w:t>
+      </w:r>
+      <w:proofErr w:type="gramEnd"/>
+      <w:r>
+        <w:rPr>
+          <w:rFonts w:ascii="Times New Roman" w:hAnsi="Times New Roman" w:cs="Times New Roman"/>
+        </w:rPr>
+        <w:t xml:space="preserve"> </w:t>
       </w:r>
       <w:r>
         <w:rPr>
@@ -2783,21 +2765,7 @@
         <w:rPr>
           <w:rFonts w:ascii="Times New Roman" w:hAnsi="Times New Roman" w:cs="Times New Roman"/>
         </w:rPr>
-        <w:t xml:space="preserve"> </w:t>
-      </w:r>
-      <w:proofErr w:type="spellStart"/>
-      <w:r>
-        <w:rPr>
-          <w:rFonts w:ascii="Times New Roman" w:hAnsi="Times New Roman" w:cs="Times New Roman"/>
-        </w:rPr>
-        <w:t>atau</w:t>
-      </w:r>
-      <w:proofErr w:type="spellEnd"/>
-      <w:r>
-        <w:rPr>
-          <w:rFonts w:ascii="Times New Roman" w:hAnsi="Times New Roman" w:cs="Times New Roman"/>
-        </w:rPr>
-        <w:t xml:space="preserve"> </w:t>
+        <w:t xml:space="preserve"> atau </w:t>
       </w:r>
       <w:proofErr w:type="spellStart"/>
       <w:r>
@@ -2811,21 +2779,7 @@
         <w:rPr>
           <w:rFonts w:ascii="Times New Roman" w:hAnsi="Times New Roman" w:cs="Times New Roman"/>
         </w:rPr>
-        <w:t xml:space="preserve"> </w:t>
-      </w:r>
-      <w:proofErr w:type="spellStart"/>
-      <w:r>
-        <w:rPr>
-          <w:rFonts w:ascii="Times New Roman" w:hAnsi="Times New Roman" w:cs="Times New Roman"/>
-        </w:rPr>
-        <w:t>dengan</w:t>
-      </w:r>
-      <w:proofErr w:type="spellEnd"/>
-      <w:r>
-        <w:rPr>
-          <w:rFonts w:ascii="Times New Roman" w:hAnsi="Times New Roman" w:cs="Times New Roman"/>
-        </w:rPr>
-        <w:t xml:space="preserve"> 4 </w:t>
+        <w:t xml:space="preserve"> dengan 4 </w:t>
       </w:r>
       <w:proofErr w:type="spellStart"/>
       <w:r>
@@ -2895,8 +2849,16 @@
         <w:rPr>
           <w:rFonts w:ascii="Times New Roman" w:hAnsi="Times New Roman" w:cs="Times New Roman"/>
         </w:rPr>
-        <w:t xml:space="preserve"> program error .</w:t>
-      </w:r>
+        <w:t xml:space="preserve"> program </w:t>
+      </w:r>
+      <w:proofErr w:type="gramStart"/>
+      <w:r>
+        <w:rPr>
+          <w:rFonts w:ascii="Times New Roman" w:hAnsi="Times New Roman" w:cs="Times New Roman"/>
+        </w:rPr>
+        <w:t>error .</w:t>
+      </w:r>
+      <w:proofErr w:type="gramEnd"/>
     </w:p>
     <w:p>
       <w:pPr>
@@ -3151,7 +3113,7 @@
           <w:sz w:val="24"/>
           <w:szCs w:val="24"/>
         </w:rPr>
-        <w:t xml:space="preserve"> </w:t>
+        <w:t xml:space="preserve"> untuk </w:t>
       </w:r>
       <w:proofErr w:type="spellStart"/>
       <w:r>
@@ -3162,7 +3124,7 @@
           <w:sz w:val="24"/>
           <w:szCs w:val="24"/>
         </w:rPr>
-        <w:t>untuk</w:t>
+        <w:t>Mengisi</w:t>
       </w:r>
       <w:proofErr w:type="spellEnd"/>
       <w:r>
@@ -3184,7 +3146,7 @@
           <w:sz w:val="24"/>
           <w:szCs w:val="24"/>
         </w:rPr>
-        <w:t>Mengisi</w:t>
+        <w:t>Elemen</w:t>
       </w:r>
       <w:proofErr w:type="spellEnd"/>
       <w:r>
@@ -3195,28 +3157,6 @@
           <w:sz w:val="24"/>
           <w:szCs w:val="24"/>
         </w:rPr>
-        <w:t xml:space="preserve"> </w:t>
-      </w:r>
-      <w:proofErr w:type="spellStart"/>
-      <w:r>
-        <w:rPr>
-          <w:rFonts w:ascii="Times New Roman" w:hAnsi="Times New Roman" w:cs="Times New Roman"/>
-          <w:b/>
-          <w:bCs/>
-          <w:sz w:val="24"/>
-          <w:szCs w:val="24"/>
-        </w:rPr>
-        <w:t>Elemen</w:t>
-      </w:r>
-      <w:proofErr w:type="spellEnd"/>
-      <w:r>
-        <w:rPr>
-          <w:rFonts w:ascii="Times New Roman" w:hAnsi="Times New Roman" w:cs="Times New Roman"/>
-          <w:b/>
-          <w:bCs/>
-          <w:sz w:val="24"/>
-          <w:szCs w:val="24"/>
-        </w:rPr>
         <w:t xml:space="preserve"> Array</w:t>
       </w:r>
     </w:p>
@@ -3228,13 +3168,23 @@
           <w:bCs/>
         </w:rPr>
       </w:pPr>
-      <w:r>
-        <w:rPr>
-          <w:rFonts w:ascii="Times New Roman" w:hAnsi="Times New Roman" w:cs="Times New Roman"/>
-          <w:b/>
-          <w:bCs/>
-        </w:rPr>
-        <w:t xml:space="preserve">Input : </w:t>
+      <w:proofErr w:type="gramStart"/>
+      <w:r>
+        <w:rPr>
+          <w:rFonts w:ascii="Times New Roman" w:hAnsi="Times New Roman" w:cs="Times New Roman"/>
+          <w:b/>
+          <w:bCs/>
+        </w:rPr>
+        <w:t>Input :</w:t>
+      </w:r>
+      <w:proofErr w:type="gramEnd"/>
+      <w:r>
+        <w:rPr>
+          <w:rFonts w:ascii="Times New Roman" w:hAnsi="Times New Roman" w:cs="Times New Roman"/>
+          <w:b/>
+          <w:bCs/>
+        </w:rPr>
+        <w:t xml:space="preserve"> </w:t>
       </w:r>
     </w:p>
     <w:p>
@@ -3310,13 +3260,23 @@
           <w:bCs/>
         </w:rPr>
       </w:pPr>
-      <w:r>
-        <w:rPr>
-          <w:rFonts w:ascii="Times New Roman" w:hAnsi="Times New Roman" w:cs="Times New Roman"/>
-          <w:b/>
-          <w:bCs/>
-        </w:rPr>
-        <w:t xml:space="preserve">Output : </w:t>
+      <w:proofErr w:type="gramStart"/>
+      <w:r>
+        <w:rPr>
+          <w:rFonts w:ascii="Times New Roman" w:hAnsi="Times New Roman" w:cs="Times New Roman"/>
+          <w:b/>
+          <w:bCs/>
+        </w:rPr>
+        <w:t>Output :</w:t>
+      </w:r>
+      <w:proofErr w:type="gramEnd"/>
+      <w:r>
+        <w:rPr>
+          <w:rFonts w:ascii="Times New Roman" w:hAnsi="Times New Roman" w:cs="Times New Roman"/>
+          <w:b/>
+          <w:bCs/>
+        </w:rPr>
+        <w:t xml:space="preserve"> </w:t>
       </w:r>
     </w:p>
     <w:p>
@@ -3393,6 +3353,7 @@
         </w:rPr>
       </w:pPr>
       <w:proofErr w:type="spellStart"/>
+      <w:proofErr w:type="gramStart"/>
       <w:r>
         <w:rPr>
           <w:rFonts w:ascii="Times New Roman" w:hAnsi="Times New Roman" w:cs="Times New Roman"/>
@@ -3408,7 +3369,16 @@
           <w:b/>
           <w:bCs/>
         </w:rPr>
-        <w:t xml:space="preserve"> : </w:t>
+        <w:t xml:space="preserve"> :</w:t>
+      </w:r>
+      <w:proofErr w:type="gramEnd"/>
+      <w:r>
+        <w:rPr>
+          <w:rFonts w:ascii="Times New Roman" w:hAnsi="Times New Roman" w:cs="Times New Roman"/>
+          <w:b/>
+          <w:bCs/>
+        </w:rPr>
+        <w:t xml:space="preserve"> </w:t>
       </w:r>
     </w:p>
     <w:p>
@@ -3487,6 +3457,7 @@
         </w:rPr>
       </w:pPr>
       <w:proofErr w:type="spellStart"/>
+      <w:proofErr w:type="gramStart"/>
       <w:r>
         <w:rPr>
           <w:rFonts w:ascii="Times New Roman" w:hAnsi="Times New Roman" w:cs="Times New Roman"/>
@@ -3507,7 +3478,18 @@
           <w:sz w:val="24"/>
           <w:szCs w:val="24"/>
         </w:rPr>
-        <w:t xml:space="preserve"> : </w:t>
+        <w:t xml:space="preserve"> :</w:t>
+      </w:r>
+      <w:proofErr w:type="gramEnd"/>
+      <w:r>
+        <w:rPr>
+          <w:rFonts w:ascii="Times New Roman" w:hAnsi="Times New Roman" w:cs="Times New Roman"/>
+          <w:b/>
+          <w:bCs/>
+          <w:sz w:val="24"/>
+          <w:szCs w:val="24"/>
+        </w:rPr>
+        <w:t xml:space="preserve"> </w:t>
       </w:r>
     </w:p>
     <w:p>
@@ -3798,21 +3780,7 @@
         <w:rPr>
           <w:rFonts w:ascii="Times New Roman" w:hAnsi="Times New Roman" w:cs="Times New Roman"/>
         </w:rPr>
-        <w:t xml:space="preserve"> </w:t>
-      </w:r>
-      <w:proofErr w:type="spellStart"/>
-      <w:r>
-        <w:rPr>
-          <w:rFonts w:ascii="Times New Roman" w:hAnsi="Times New Roman" w:cs="Times New Roman"/>
-        </w:rPr>
-        <w:t>dengan</w:t>
-      </w:r>
-      <w:proofErr w:type="spellEnd"/>
-      <w:r>
-        <w:rPr>
-          <w:rFonts w:ascii="Times New Roman" w:hAnsi="Times New Roman" w:cs="Times New Roman"/>
-        </w:rPr>
-        <w:t xml:space="preserve"> </w:t>
+        <w:t xml:space="preserve"> dengan </w:t>
       </w:r>
       <w:proofErr w:type="spellStart"/>
       <w:r>
@@ -3843,6 +3811,7 @@
         <w:t xml:space="preserve"> &lt; </w:t>
       </w:r>
       <w:proofErr w:type="spellStart"/>
+      <w:proofErr w:type="gramStart"/>
       <w:r>
         <w:rPr>
           <w:rFonts w:ascii="Times New Roman" w:hAnsi="Times New Roman" w:cs="Times New Roman"/>
@@ -3854,7 +3823,14 @@
         <w:rPr>
           <w:rFonts w:ascii="Times New Roman" w:hAnsi="Times New Roman" w:cs="Times New Roman"/>
         </w:rPr>
-        <w:t xml:space="preserve"> ? </w:t>
+        <w:t xml:space="preserve"> ?</w:t>
+      </w:r>
+      <w:proofErr w:type="gramEnd"/>
+      <w:r>
+        <w:rPr>
+          <w:rFonts w:ascii="Times New Roman" w:hAnsi="Times New Roman" w:cs="Times New Roman"/>
+        </w:rPr>
+        <w:t xml:space="preserve"> </w:t>
       </w:r>
     </w:p>
     <w:p>
@@ -4354,21 +4330,7 @@
         <w:rPr>
           <w:rFonts w:ascii="Times New Roman" w:hAnsi="Times New Roman" w:cs="Times New Roman"/>
         </w:rPr>
-        <w:t xml:space="preserve"> </w:t>
-      </w:r>
-      <w:proofErr w:type="spellStart"/>
-      <w:r>
-        <w:rPr>
-          <w:rFonts w:ascii="Times New Roman" w:hAnsi="Times New Roman" w:cs="Times New Roman"/>
-        </w:rPr>
-        <w:t>dengan</w:t>
-      </w:r>
-      <w:proofErr w:type="spellEnd"/>
-      <w:r>
-        <w:rPr>
-          <w:rFonts w:ascii="Times New Roman" w:hAnsi="Times New Roman" w:cs="Times New Roman"/>
-        </w:rPr>
-        <w:t xml:space="preserve"> </w:t>
+        <w:t xml:space="preserve"> dengan </w:t>
       </w:r>
       <w:proofErr w:type="spellStart"/>
       <w:r>
@@ -4575,6 +4537,7 @@
           <w:szCs w:val="24"/>
         </w:rPr>
       </w:pPr>
+      <w:proofErr w:type="gramStart"/>
       <w:r>
         <w:rPr>
           <w:rFonts w:ascii="Times New Roman" w:hAnsi="Times New Roman" w:cs="Times New Roman"/>
@@ -4583,7 +4546,18 @@
           <w:sz w:val="24"/>
           <w:szCs w:val="24"/>
         </w:rPr>
-        <w:t xml:space="preserve">Jawab : </w:t>
+        <w:t>Jawab :</w:t>
+      </w:r>
+      <w:proofErr w:type="gramEnd"/>
+      <w:r>
+        <w:rPr>
+          <w:rFonts w:ascii="Times New Roman" w:hAnsi="Times New Roman" w:cs="Times New Roman"/>
+          <w:b/>
+          <w:bCs/>
+          <w:sz w:val="24"/>
+          <w:szCs w:val="24"/>
+        </w:rPr>
+        <w:t xml:space="preserve"> </w:t>
       </w:r>
     </w:p>
     <w:p>
@@ -4694,21 +4668,7 @@
         <w:rPr>
           <w:rFonts w:ascii="Times New Roman" w:hAnsi="Times New Roman" w:cs="Times New Roman"/>
         </w:rPr>
-        <w:t xml:space="preserve"> 10 </w:t>
-      </w:r>
-      <w:proofErr w:type="spellStart"/>
-      <w:r>
-        <w:rPr>
-          <w:rFonts w:ascii="Times New Roman" w:hAnsi="Times New Roman" w:cs="Times New Roman"/>
-        </w:rPr>
-        <w:t>dengan</w:t>
-      </w:r>
-      <w:proofErr w:type="spellEnd"/>
-      <w:r>
-        <w:rPr>
-          <w:rFonts w:ascii="Times New Roman" w:hAnsi="Times New Roman" w:cs="Times New Roman"/>
-        </w:rPr>
-        <w:t xml:space="preserve"> </w:t>
+        <w:t xml:space="preserve"> 10 dengan </w:t>
       </w:r>
       <w:proofErr w:type="spellStart"/>
       <w:r>
@@ -4834,7 +4794,21 @@
         <w:rPr>
           <w:rFonts w:ascii="Times New Roman" w:hAnsi="Times New Roman" w:cs="Times New Roman"/>
         </w:rPr>
-        <w:t xml:space="preserve"> 10 , index length array </w:t>
+        <w:t xml:space="preserve"> </w:t>
+      </w:r>
+      <w:proofErr w:type="gramStart"/>
+      <w:r>
+        <w:rPr>
+          <w:rFonts w:ascii="Times New Roman" w:hAnsi="Times New Roman" w:cs="Times New Roman"/>
+        </w:rPr>
+        <w:t>10 ,</w:t>
+      </w:r>
+      <w:proofErr w:type="gramEnd"/>
+      <w:r>
+        <w:rPr>
+          <w:rFonts w:ascii="Times New Roman" w:hAnsi="Times New Roman" w:cs="Times New Roman"/>
+        </w:rPr>
+        <w:t xml:space="preserve"> index length array </w:t>
       </w:r>
       <w:proofErr w:type="spellStart"/>
       <w:r>
@@ -5156,21 +5130,7 @@
         <w:rPr>
           <w:rFonts w:ascii="Times New Roman" w:hAnsi="Times New Roman" w:cs="Times New Roman"/>
         </w:rPr>
-        <w:t xml:space="preserve"> </w:t>
-      </w:r>
-      <w:proofErr w:type="spellStart"/>
-      <w:r>
-        <w:rPr>
-          <w:rFonts w:ascii="Times New Roman" w:hAnsi="Times New Roman" w:cs="Times New Roman"/>
-        </w:rPr>
-        <w:t>adalah</w:t>
-      </w:r>
-      <w:proofErr w:type="spellEnd"/>
-      <w:r>
-        <w:rPr>
-          <w:rFonts w:ascii="Times New Roman" w:hAnsi="Times New Roman" w:cs="Times New Roman"/>
-        </w:rPr>
-        <w:t xml:space="preserve"> I </w:t>
+        <w:t xml:space="preserve"> adalah I </w:t>
       </w:r>
       <w:proofErr w:type="spellStart"/>
       <w:r>
@@ -5212,21 +5172,7 @@
         <w:rPr>
           <w:rFonts w:ascii="Times New Roman" w:hAnsi="Times New Roman" w:cs="Times New Roman"/>
         </w:rPr>
-        <w:t xml:space="preserve"> Array </w:t>
-      </w:r>
-      <w:proofErr w:type="spellStart"/>
-      <w:r>
-        <w:rPr>
-          <w:rFonts w:ascii="Times New Roman" w:hAnsi="Times New Roman" w:cs="Times New Roman"/>
-        </w:rPr>
-        <w:t>atau</w:t>
-      </w:r>
-      <w:proofErr w:type="spellEnd"/>
-      <w:r>
-        <w:rPr>
-          <w:rFonts w:ascii="Times New Roman" w:hAnsi="Times New Roman" w:cs="Times New Roman"/>
-        </w:rPr>
-        <w:t xml:space="preserve"> length </w:t>
+        <w:t xml:space="preserve"> Array atau length </w:t>
       </w:r>
       <w:proofErr w:type="spellStart"/>
       <w:r>
@@ -5254,21 +5200,7 @@
         <w:rPr>
           <w:rFonts w:ascii="Times New Roman" w:hAnsi="Times New Roman" w:cs="Times New Roman"/>
         </w:rPr>
-        <w:t xml:space="preserve"> Panjang array </w:t>
-      </w:r>
-      <w:proofErr w:type="spellStart"/>
-      <w:r>
-        <w:rPr>
-          <w:rFonts w:ascii="Times New Roman" w:hAnsi="Times New Roman" w:cs="Times New Roman"/>
-        </w:rPr>
-        <w:t>adalah</w:t>
-      </w:r>
-      <w:proofErr w:type="spellEnd"/>
-      <w:r>
-        <w:rPr>
-          <w:rFonts w:ascii="Times New Roman" w:hAnsi="Times New Roman" w:cs="Times New Roman"/>
-        </w:rPr>
-        <w:t xml:space="preserve"> </w:t>
+        <w:t xml:space="preserve"> Panjang array adalah </w:t>
       </w:r>
       <w:r>
         <w:rPr>
@@ -5308,21 +5240,7 @@
         <w:rPr>
           <w:rFonts w:ascii="Times New Roman" w:hAnsi="Times New Roman" w:cs="Times New Roman"/>
         </w:rPr>
-        <w:t xml:space="preserve"> </w:t>
-      </w:r>
-      <w:proofErr w:type="spellStart"/>
-      <w:r>
-        <w:rPr>
-          <w:rFonts w:ascii="Times New Roman" w:hAnsi="Times New Roman" w:cs="Times New Roman"/>
-        </w:rPr>
-        <w:t>dengan</w:t>
-      </w:r>
-      <w:proofErr w:type="spellEnd"/>
-      <w:r>
-        <w:rPr>
-          <w:rFonts w:ascii="Times New Roman" w:hAnsi="Times New Roman" w:cs="Times New Roman"/>
-        </w:rPr>
-        <w:t xml:space="preserve"> I &lt; </w:t>
+        <w:t xml:space="preserve"> dengan I &lt; </w:t>
       </w:r>
       <w:r>
         <w:rPr>
@@ -5398,21 +5316,7 @@
         <w:rPr>
           <w:rFonts w:ascii="Times New Roman" w:hAnsi="Times New Roman" w:cs="Times New Roman"/>
         </w:rPr>
-        <w:t xml:space="preserve"> 1 </w:t>
-      </w:r>
-      <w:proofErr w:type="spellStart"/>
-      <w:r>
-        <w:rPr>
-          <w:rFonts w:ascii="Times New Roman" w:hAnsi="Times New Roman" w:cs="Times New Roman"/>
-        </w:rPr>
-        <w:t>atau</w:t>
-      </w:r>
-      <w:proofErr w:type="spellEnd"/>
-      <w:r>
-        <w:rPr>
-          <w:rFonts w:ascii="Times New Roman" w:hAnsi="Times New Roman" w:cs="Times New Roman"/>
-        </w:rPr>
-        <w:t xml:space="preserve"> </w:t>
+        <w:t xml:space="preserve"> 1 atau </w:t>
       </w:r>
       <w:proofErr w:type="spellStart"/>
       <w:r>
@@ -5541,6 +5445,7 @@
         <w:t xml:space="preserve"> 9 </w:t>
       </w:r>
       <w:proofErr w:type="spellStart"/>
+      <w:proofErr w:type="gramStart"/>
       <w:r>
         <w:rPr>
           <w:rFonts w:ascii="Times New Roman" w:hAnsi="Times New Roman" w:cs="Times New Roman"/>
@@ -5552,7 +5457,14 @@
         <w:rPr>
           <w:rFonts w:ascii="Times New Roman" w:hAnsi="Times New Roman" w:cs="Times New Roman"/>
         </w:rPr>
-        <w:t xml:space="preserve"> , </w:t>
+        <w:t xml:space="preserve"> ,</w:t>
+      </w:r>
+      <w:proofErr w:type="gramEnd"/>
+      <w:r>
+        <w:rPr>
+          <w:rFonts w:ascii="Times New Roman" w:hAnsi="Times New Roman" w:cs="Times New Roman"/>
+        </w:rPr>
+        <w:t xml:space="preserve"> </w:t>
       </w:r>
       <w:proofErr w:type="spellStart"/>
       <w:r>
@@ -5608,21 +5520,7 @@
         <w:rPr>
           <w:rFonts w:ascii="Times New Roman" w:hAnsi="Times New Roman" w:cs="Times New Roman"/>
         </w:rPr>
-        <w:t xml:space="preserve"> </w:t>
-      </w:r>
-      <w:proofErr w:type="spellStart"/>
-      <w:r>
-        <w:rPr>
-          <w:rFonts w:ascii="Times New Roman" w:hAnsi="Times New Roman" w:cs="Times New Roman"/>
-        </w:rPr>
-        <w:t>adalah</w:t>
-      </w:r>
-      <w:proofErr w:type="spellEnd"/>
-      <w:r>
-        <w:rPr>
-          <w:rFonts w:ascii="Times New Roman" w:hAnsi="Times New Roman" w:cs="Times New Roman"/>
-        </w:rPr>
-        <w:t xml:space="preserve"> </w:t>
+        <w:t xml:space="preserve"> adalah </w:t>
       </w:r>
       <w:proofErr w:type="spellStart"/>
       <w:r>
@@ -5672,11 +5570,19 @@
           <w:rFonts w:ascii="Times New Roman" w:hAnsi="Times New Roman" w:cs="Times New Roman"/>
         </w:rPr>
       </w:pPr>
-      <w:r>
-        <w:rPr>
-          <w:rFonts w:ascii="Times New Roman" w:hAnsi="Times New Roman" w:cs="Times New Roman"/>
-        </w:rPr>
-        <w:t xml:space="preserve">Input : </w:t>
+      <w:proofErr w:type="gramStart"/>
+      <w:r>
+        <w:rPr>
+          <w:rFonts w:ascii="Times New Roman" w:hAnsi="Times New Roman" w:cs="Times New Roman"/>
+        </w:rPr>
+        <w:t>Input :</w:t>
+      </w:r>
+      <w:proofErr w:type="gramEnd"/>
+      <w:r>
+        <w:rPr>
+          <w:rFonts w:ascii="Times New Roman" w:hAnsi="Times New Roman" w:cs="Times New Roman"/>
+        </w:rPr>
+        <w:t xml:space="preserve"> </w:t>
       </w:r>
     </w:p>
     <w:p>
@@ -5746,11 +5652,19 @@
           <w:rFonts w:ascii="Times New Roman" w:hAnsi="Times New Roman" w:cs="Times New Roman"/>
         </w:rPr>
       </w:pPr>
-      <w:r>
-        <w:rPr>
-          <w:rFonts w:ascii="Times New Roman" w:hAnsi="Times New Roman" w:cs="Times New Roman"/>
-        </w:rPr>
-        <w:t xml:space="preserve">Output : </w:t>
+      <w:proofErr w:type="gramStart"/>
+      <w:r>
+        <w:rPr>
+          <w:rFonts w:ascii="Times New Roman" w:hAnsi="Times New Roman" w:cs="Times New Roman"/>
+        </w:rPr>
+        <w:t>Output :</w:t>
+      </w:r>
+      <w:proofErr w:type="gramEnd"/>
+      <w:r>
+        <w:rPr>
+          <w:rFonts w:ascii="Times New Roman" w:hAnsi="Times New Roman" w:cs="Times New Roman"/>
+        </w:rPr>
+        <w:t xml:space="preserve"> </w:t>
       </w:r>
     </w:p>
     <w:p>
@@ -5875,12 +5789,14 @@
           <w:rFonts w:ascii="Times New Roman" w:hAnsi="Times New Roman" w:cs="Times New Roman"/>
         </w:rPr>
       </w:pPr>
+      <w:proofErr w:type="gramStart"/>
       <w:r>
         <w:rPr>
           <w:rFonts w:ascii="Times New Roman" w:hAnsi="Times New Roman" w:cs="Times New Roman"/>
         </w:rPr>
         <w:t>Input :</w:t>
       </w:r>
+      <w:proofErr w:type="gramEnd"/>
     </w:p>
     <w:p>
       <w:pPr>
@@ -5951,11 +5867,19 @@
           <w:rFonts w:ascii="Times New Roman" w:hAnsi="Times New Roman" w:cs="Times New Roman"/>
         </w:rPr>
       </w:pPr>
-      <w:r>
-        <w:rPr>
-          <w:rFonts w:ascii="Times New Roman" w:hAnsi="Times New Roman" w:cs="Times New Roman"/>
-        </w:rPr>
-        <w:t xml:space="preserve">Output : </w:t>
+      <w:proofErr w:type="gramStart"/>
+      <w:r>
+        <w:rPr>
+          <w:rFonts w:ascii="Times New Roman" w:hAnsi="Times New Roman" w:cs="Times New Roman"/>
+        </w:rPr>
+        <w:t>Output :</w:t>
+      </w:r>
+      <w:proofErr w:type="gramEnd"/>
+      <w:r>
+        <w:rPr>
+          <w:rFonts w:ascii="Times New Roman" w:hAnsi="Times New Roman" w:cs="Times New Roman"/>
+        </w:rPr>
+        <w:t xml:space="preserve"> </w:t>
       </w:r>
     </w:p>
     <w:p>
@@ -6262,6 +6186,7 @@
           <w:szCs w:val="24"/>
         </w:rPr>
       </w:pPr>
+      <w:proofErr w:type="gramStart"/>
       <w:r>
         <w:rPr>
           <w:rFonts w:ascii="Times New Roman" w:hAnsi="Times New Roman" w:cs="Times New Roman"/>
@@ -6272,6 +6197,7 @@
         </w:rPr>
         <w:t>Input :</w:t>
       </w:r>
+      <w:proofErr w:type="gramEnd"/>
     </w:p>
     <w:p>
       <w:pPr>
@@ -6354,6 +6280,7 @@
           <w:szCs w:val="24"/>
         </w:rPr>
       </w:pPr>
+      <w:proofErr w:type="gramStart"/>
       <w:r>
         <w:rPr>
           <w:rFonts w:ascii="Times New Roman" w:hAnsi="Times New Roman" w:cs="Times New Roman"/>
@@ -6364,6 +6291,7 @@
         </w:rPr>
         <w:t>Output :</w:t>
       </w:r>
+      <w:proofErr w:type="gramEnd"/>
     </w:p>
     <w:p>
       <w:pPr>
@@ -6447,6 +6375,7 @@
         </w:rPr>
       </w:pPr>
       <w:proofErr w:type="spellStart"/>
+      <w:proofErr w:type="gramStart"/>
       <w:r>
         <w:rPr>
           <w:rFonts w:ascii="Times New Roman" w:hAnsi="Times New Roman" w:cs="Times New Roman"/>
@@ -6468,6 +6397,7 @@
         </w:rPr>
         <w:t xml:space="preserve"> :</w:t>
       </w:r>
+      <w:proofErr w:type="gramEnd"/>
     </w:p>
     <w:p>
       <w:pPr>
@@ -6551,6 +6481,7 @@
         </w:rPr>
       </w:pPr>
       <w:proofErr w:type="spellStart"/>
+      <w:proofErr w:type="gramStart"/>
       <w:r>
         <w:rPr>
           <w:rFonts w:ascii="Times New Roman" w:hAnsi="Times New Roman" w:cs="Times New Roman"/>
@@ -6571,7 +6502,18 @@
           <w:sz w:val="24"/>
           <w:szCs w:val="24"/>
         </w:rPr>
-        <w:t xml:space="preserve"> : </w:t>
+        <w:t xml:space="preserve"> :</w:t>
+      </w:r>
+      <w:proofErr w:type="gramEnd"/>
+      <w:r>
+        <w:rPr>
+          <w:rFonts w:ascii="Times New Roman" w:hAnsi="Times New Roman" w:cs="Times New Roman"/>
+          <w:b/>
+          <w:bCs/>
+          <w:sz w:val="24"/>
+          <w:szCs w:val="24"/>
+        </w:rPr>
+        <w:t xml:space="preserve"> </w:t>
       </w:r>
     </w:p>
     <w:p>
@@ -7200,6 +7142,7 @@
           <w:szCs w:val="24"/>
         </w:rPr>
       </w:pPr>
+      <w:proofErr w:type="gramStart"/>
       <w:r>
         <w:rPr>
           <w:rFonts w:ascii="Times New Roman" w:hAnsi="Times New Roman" w:cs="Times New Roman"/>
@@ -7210,6 +7153,7 @@
         </w:rPr>
         <w:t>Jawab :</w:t>
       </w:r>
+      <w:proofErr w:type="gramEnd"/>
     </w:p>
     <w:p>
       <w:pPr>
@@ -7236,13 +7180,23 @@
           <w:szCs w:val="24"/>
         </w:rPr>
       </w:pPr>
+      <w:proofErr w:type="gramStart"/>
       <w:r>
         <w:rPr>
           <w:rFonts w:ascii="Times New Roman" w:hAnsi="Times New Roman" w:cs="Times New Roman"/>
           <w:sz w:val="24"/>
           <w:szCs w:val="24"/>
         </w:rPr>
-        <w:t xml:space="preserve">Input : </w:t>
+        <w:t>Input :</w:t>
+      </w:r>
+      <w:proofErr w:type="gramEnd"/>
+      <w:r>
+        <w:rPr>
+          <w:rFonts w:ascii="Times New Roman" w:hAnsi="Times New Roman" w:cs="Times New Roman"/>
+          <w:sz w:val="24"/>
+          <w:szCs w:val="24"/>
+        </w:rPr>
+        <w:t xml:space="preserve"> </w:t>
       </w:r>
     </w:p>
     <w:p>
@@ -7318,6 +7272,7 @@
           <w:szCs w:val="24"/>
         </w:rPr>
       </w:pPr>
+      <w:proofErr w:type="gramStart"/>
       <w:r>
         <w:rPr>
           <w:rFonts w:ascii="Times New Roman" w:hAnsi="Times New Roman" w:cs="Times New Roman"/>
@@ -7325,7 +7280,16 @@
           <w:szCs w:val="24"/>
         </w:rPr>
         <w:lastRenderedPageBreak/>
-        <w:t xml:space="preserve">Output : </w:t>
+        <w:t>Output :</w:t>
+      </w:r>
+      <w:proofErr w:type="gramEnd"/>
+      <w:r>
+        <w:rPr>
+          <w:rFonts w:ascii="Times New Roman" w:hAnsi="Times New Roman" w:cs="Times New Roman"/>
+          <w:sz w:val="24"/>
+          <w:szCs w:val="24"/>
+        </w:rPr>
+        <w:t xml:space="preserve"> </w:t>
       </w:r>
     </w:p>
     <w:p>
@@ -7383,97 +7347,50 @@
         </w:drawing>
       </w:r>
     </w:p>
-    <w:p/>
-    <w:p>
-      <w:pPr>
-        <w:rPr>
-          <w:rFonts w:ascii="Times New Roman" w:hAnsi="Times New Roman" w:cs="Times New Roman"/>
-          <w:b/>
-          <w:bCs/>
-          <w:sz w:val="24"/>
-          <w:szCs w:val="24"/>
-        </w:rPr>
-      </w:pPr>
-      <w:r>
-        <w:rPr>
-          <w:rFonts w:ascii="Times New Roman" w:hAnsi="Times New Roman" w:cs="Times New Roman"/>
-          <w:b/>
-          <w:bCs/>
-          <w:sz w:val="24"/>
-          <w:szCs w:val="24"/>
-        </w:rPr>
-        <w:t xml:space="preserve">2.4 </w:t>
-      </w:r>
-      <w:proofErr w:type="spellStart"/>
-      <w:r>
-        <w:rPr>
-          <w:rFonts w:ascii="Times New Roman" w:hAnsi="Times New Roman" w:cs="Times New Roman"/>
-          <w:b/>
-          <w:bCs/>
-          <w:sz w:val="24"/>
-          <w:szCs w:val="24"/>
-        </w:rPr>
-        <w:t>Percobaan</w:t>
-      </w:r>
-      <w:proofErr w:type="spellEnd"/>
-      <w:r>
-        <w:rPr>
-          <w:rFonts w:ascii="Times New Roman" w:hAnsi="Times New Roman" w:cs="Times New Roman"/>
-          <w:b/>
-          <w:bCs/>
-          <w:sz w:val="24"/>
-          <w:szCs w:val="24"/>
-        </w:rPr>
-        <w:t xml:space="preserve"> 4: Sortin</w:t>
-      </w:r>
-      <w:r>
-        <w:rPr>
-          <w:rFonts w:ascii="Times New Roman" w:hAnsi="Times New Roman" w:cs="Times New Roman"/>
-          <w:b/>
-          <w:bCs/>
-          <w:sz w:val="24"/>
-          <w:szCs w:val="24"/>
-        </w:rPr>
-        <w:t>g</w:t>
-      </w:r>
-    </w:p>
-    <w:p>
-      <w:pPr>
-        <w:rPr>
-          <w:rFonts w:ascii="Times New Roman" w:hAnsi="Times New Roman" w:cs="Times New Roman"/>
-          <w:b/>
-          <w:bCs/>
-        </w:rPr>
-      </w:pPr>
-      <w:r>
-        <w:rPr>
-          <w:rFonts w:ascii="Times New Roman" w:hAnsi="Times New Roman" w:cs="Times New Roman"/>
-          <w:b/>
-          <w:bCs/>
-        </w:rPr>
-        <w:t xml:space="preserve">Input : </w:t>
-      </w:r>
-    </w:p>
-    <w:p>
-      <w:pPr>
-        <w:rPr>
-          <w:rFonts w:ascii="Times New Roman" w:hAnsi="Times New Roman" w:cs="Times New Roman"/>
-          <w:b/>
-          <w:bCs/>
-        </w:rPr>
-      </w:pPr>
-      <w:r>
-        <w:rPr>
-          <w:rFonts w:ascii="Times New Roman" w:hAnsi="Times New Roman" w:cs="Times New Roman"/>
-          <w:b/>
-          <w:bCs/>
+    <w:p>
+      <w:pPr>
+        <w:rPr>
+          <w:rFonts w:ascii="Times New Roman" w:hAnsi="Times New Roman" w:cs="Times New Roman"/>
+        </w:rPr>
+      </w:pPr>
+      <w:r>
+        <w:rPr>
+          <w:rFonts w:ascii="Times New Roman" w:hAnsi="Times New Roman" w:cs="Times New Roman"/>
+        </w:rPr>
+        <w:t xml:space="preserve">2. </w:t>
+      </w:r>
+      <w:proofErr w:type="gramStart"/>
+      <w:r>
+        <w:rPr>
+          <w:rFonts w:ascii="Times New Roman" w:hAnsi="Times New Roman" w:cs="Times New Roman"/>
+        </w:rPr>
+        <w:t>Input :</w:t>
+      </w:r>
+      <w:proofErr w:type="gramEnd"/>
+      <w:r>
+        <w:rPr>
+          <w:rFonts w:ascii="Times New Roman" w:hAnsi="Times New Roman" w:cs="Times New Roman"/>
           <w:noProof/>
         </w:rPr>
+        <w:t xml:space="preserve"> </w:t>
+      </w:r>
+    </w:p>
+    <w:p>
+      <w:pPr>
+        <w:rPr>
+          <w:rFonts w:ascii="Times New Roman" w:hAnsi="Times New Roman" w:cs="Times New Roman"/>
+        </w:rPr>
+      </w:pPr>
+      <w:r>
+        <w:rPr>
+          <w:rFonts w:ascii="Times New Roman" w:hAnsi="Times New Roman" w:cs="Times New Roman"/>
+          <w:noProof/>
+        </w:rPr>
         <w:drawing>
-          <wp:inline distT="0" distB="0" distL="0" distR="0" wp14:anchorId="5F443506" wp14:editId="77EFDD19">
-            <wp:extent cx="4853940" cy="4556628"/>
-            <wp:effectExtent l="0" t="0" r="3810" b="0"/>
-            <wp:docPr id="9" name="Picture 9"/>
+          <wp:inline distT="0" distB="0" distL="0" distR="0" wp14:anchorId="1C7DF866" wp14:editId="7012D260">
+            <wp:extent cx="4274103" cy="5013960"/>
+            <wp:effectExtent l="0" t="0" r="0" b="0"/>
+            <wp:docPr id="4" name="Picture 4"/>
             <wp:cNvGraphicFramePr>
               <a:graphicFrameLocks xmlns:a="http://schemas.openxmlformats.org/drawingml/2006/main" noChangeAspect="1"/>
             </wp:cNvGraphicFramePr>
@@ -7481,7 +7398,7 @@
               <a:graphicData uri="http://schemas.openxmlformats.org/drawingml/2006/picture">
                 <pic:pic xmlns:pic="http://schemas.openxmlformats.org/drawingml/2006/picture">
                   <pic:nvPicPr>
-                    <pic:cNvPr id="0" name="Picture 6"/>
+                    <pic:cNvPr id="0" name="Picture 1"/>
                     <pic:cNvPicPr>
                       <a:picLocks noChangeAspect="1" noChangeArrowheads="1"/>
                     </pic:cNvPicPr>
@@ -7502,7 +7419,7 @@
                   <pic:spPr bwMode="auto">
                     <a:xfrm>
                       <a:off x="0" y="0"/>
-                      <a:ext cx="4868156" cy="4569973"/>
+                      <a:ext cx="4285508" cy="5027340"/>
                     </a:xfrm>
                     <a:prstGeom prst="rect">
                       <a:avLst/>
@@ -7523,40 +7440,40 @@
       <w:pPr>
         <w:rPr>
           <w:rFonts w:ascii="Times New Roman" w:hAnsi="Times New Roman" w:cs="Times New Roman"/>
-          <w:b/>
-          <w:bCs/>
-        </w:rPr>
-      </w:pPr>
-      <w:r>
-        <w:rPr>
-          <w:rFonts w:ascii="Times New Roman" w:hAnsi="Times New Roman" w:cs="Times New Roman"/>
-          <w:b/>
-          <w:bCs/>
+        </w:rPr>
+      </w:pPr>
+      <w:proofErr w:type="gramStart"/>
+      <w:r>
+        <w:rPr>
+          <w:rFonts w:ascii="Times New Roman" w:hAnsi="Times New Roman" w:cs="Times New Roman"/>
         </w:rPr>
         <w:lastRenderedPageBreak/>
-        <w:t>Output:</w:t>
-      </w:r>
-    </w:p>
-    <w:p>
-      <w:pPr>
-        <w:rPr>
-          <w:rFonts w:ascii="Times New Roman" w:hAnsi="Times New Roman" w:cs="Times New Roman"/>
-          <w:b/>
-          <w:bCs/>
-        </w:rPr>
-      </w:pPr>
-      <w:r>
-        <w:rPr>
-          <w:rFonts w:ascii="Times New Roman" w:hAnsi="Times New Roman" w:cs="Times New Roman"/>
-          <w:b/>
-          <w:bCs/>
+        <w:t>Output :</w:t>
+      </w:r>
+      <w:proofErr w:type="gramEnd"/>
+      <w:r>
+        <w:rPr>
+          <w:rFonts w:ascii="Times New Roman" w:hAnsi="Times New Roman" w:cs="Times New Roman"/>
+        </w:rPr>
+        <w:t xml:space="preserve"> </w:t>
+      </w:r>
+    </w:p>
+    <w:p>
+      <w:pPr>
+        <w:rPr>
+          <w:rFonts w:ascii="Times New Roman" w:hAnsi="Times New Roman" w:cs="Times New Roman"/>
+        </w:rPr>
+      </w:pPr>
+      <w:r>
+        <w:rPr>
+          <w:rFonts w:ascii="Times New Roman" w:hAnsi="Times New Roman" w:cs="Times New Roman"/>
           <w:noProof/>
         </w:rPr>
         <w:drawing>
-          <wp:inline distT="0" distB="0" distL="0" distR="0" wp14:anchorId="234C86E6" wp14:editId="49DFF68D">
-            <wp:extent cx="1356360" cy="1264920"/>
-            <wp:effectExtent l="0" t="0" r="0" b="0"/>
-            <wp:docPr id="7" name="Picture 7"/>
+          <wp:inline distT="0" distB="0" distL="0" distR="0" wp14:anchorId="62DF4F0D" wp14:editId="03883798">
+            <wp:extent cx="2049780" cy="1044350"/>
+            <wp:effectExtent l="0" t="0" r="7620" b="3810"/>
+            <wp:docPr id="13" name="Picture 13"/>
             <wp:cNvGraphicFramePr>
               <a:graphicFrameLocks xmlns:a="http://schemas.openxmlformats.org/drawingml/2006/main" noChangeAspect="1"/>
             </wp:cNvGraphicFramePr>
@@ -7564,7 +7481,7 @@
               <a:graphicData uri="http://schemas.openxmlformats.org/drawingml/2006/picture">
                 <pic:pic xmlns:pic="http://schemas.openxmlformats.org/drawingml/2006/picture">
                   <pic:nvPicPr>
-                    <pic:cNvPr id="0" name="Picture 4"/>
+                    <pic:cNvPr id="0" name="Picture 2"/>
                     <pic:cNvPicPr>
                       <a:picLocks noChangeAspect="1" noChangeArrowheads="1"/>
                     </pic:cNvPicPr>
@@ -7585,7 +7502,7 @@
                   <pic:spPr bwMode="auto">
                     <a:xfrm>
                       <a:off x="0" y="0"/>
-                      <a:ext cx="1356360" cy="1264920"/>
+                      <a:ext cx="2055101" cy="1047061"/>
                     </a:xfrm>
                     <a:prstGeom prst="rect">
                       <a:avLst/>
@@ -7606,16 +7523,19 @@
       <w:pPr>
         <w:rPr>
           <w:rFonts w:ascii="Times New Roman" w:hAnsi="Times New Roman" w:cs="Times New Roman"/>
-          <w:b/>
-          <w:bCs/>
-        </w:rPr>
-      </w:pPr>
-      <w:proofErr w:type="spellStart"/>
-      <w:r>
-        <w:rPr>
-          <w:rFonts w:ascii="Times New Roman" w:hAnsi="Times New Roman" w:cs="Times New Roman"/>
-          <w:b/>
-          <w:bCs/>
+        </w:rPr>
+      </w:pPr>
+      <w:r>
+        <w:rPr>
+          <w:rFonts w:ascii="Times New Roman" w:hAnsi="Times New Roman" w:cs="Times New Roman"/>
+        </w:rPr>
+        <w:t xml:space="preserve">3. </w:t>
+      </w:r>
+      <w:proofErr w:type="spellStart"/>
+      <w:proofErr w:type="gramStart"/>
+      <w:r>
+        <w:rPr>
+          <w:rFonts w:ascii="Times New Roman" w:hAnsi="Times New Roman" w:cs="Times New Roman"/>
         </w:rPr>
         <w:t>Github</w:t>
       </w:r>
@@ -7623,32 +7543,33 @@
       <w:r>
         <w:rPr>
           <w:rFonts w:ascii="Times New Roman" w:hAnsi="Times New Roman" w:cs="Times New Roman"/>
-          <w:b/>
-          <w:bCs/>
         </w:rPr>
         <w:t xml:space="preserve"> :</w:t>
       </w:r>
-    </w:p>
-    <w:p>
-      <w:pPr>
-        <w:rPr>
-          <w:rFonts w:ascii="Times New Roman" w:hAnsi="Times New Roman" w:cs="Times New Roman"/>
-          <w:b/>
-          <w:bCs/>
-        </w:rPr>
-      </w:pPr>
-      <w:r>
-        <w:rPr>
-          <w:rFonts w:ascii="Times New Roman" w:hAnsi="Times New Roman" w:cs="Times New Roman"/>
-          <w:b/>
-          <w:bCs/>
+      <w:proofErr w:type="gramEnd"/>
+      <w:r>
+        <w:rPr>
+          <w:rFonts w:ascii="Times New Roman" w:hAnsi="Times New Roman" w:cs="Times New Roman"/>
+        </w:rPr>
+        <w:t xml:space="preserve"> </w:t>
+      </w:r>
+    </w:p>
+    <w:p>
+      <w:pPr>
+        <w:rPr>
+          <w:rFonts w:ascii="Times New Roman" w:hAnsi="Times New Roman" w:cs="Times New Roman"/>
+        </w:rPr>
+      </w:pPr>
+      <w:r>
+        <w:rPr>
+          <w:rFonts w:ascii="Times New Roman" w:hAnsi="Times New Roman" w:cs="Times New Roman"/>
           <w:noProof/>
         </w:rPr>
         <w:drawing>
-          <wp:inline distT="0" distB="0" distL="0" distR="0" wp14:anchorId="15BB744F" wp14:editId="5369B2BF">
-            <wp:extent cx="5722620" cy="2773680"/>
-            <wp:effectExtent l="0" t="0" r="0" b="7620"/>
-            <wp:docPr id="8" name="Picture 8"/>
+          <wp:inline distT="0" distB="0" distL="0" distR="0" wp14:anchorId="2A6D9B7E" wp14:editId="5B7300CA">
+            <wp:extent cx="4572000" cy="2504872"/>
+            <wp:effectExtent l="0" t="0" r="0" b="0"/>
+            <wp:docPr id="14" name="Picture 14"/>
             <wp:cNvGraphicFramePr>
               <a:graphicFrameLocks xmlns:a="http://schemas.openxmlformats.org/drawingml/2006/main" noChangeAspect="1"/>
             </wp:cNvGraphicFramePr>
@@ -7656,7 +7577,7 @@
               <a:graphicData uri="http://schemas.openxmlformats.org/drawingml/2006/picture">
                 <pic:pic xmlns:pic="http://schemas.openxmlformats.org/drawingml/2006/picture">
                   <pic:nvPicPr>
-                    <pic:cNvPr id="0" name="Picture 5"/>
+                    <pic:cNvPr id="0" name="Picture 3"/>
                     <pic:cNvPicPr>
                       <a:picLocks noChangeAspect="1" noChangeArrowheads="1"/>
                     </pic:cNvPicPr>
@@ -7677,7 +7598,7 @@
                   <pic:spPr bwMode="auto">
                     <a:xfrm>
                       <a:off x="0" y="0"/>
-                      <a:ext cx="5722620" cy="2773680"/>
+                      <a:ext cx="4589942" cy="2514702"/>
                     </a:xfrm>
                     <a:prstGeom prst="rect">
                       <a:avLst/>
@@ -7698,271 +7619,101 @@
       <w:pPr>
         <w:rPr>
           <w:rFonts w:ascii="Times New Roman" w:hAnsi="Times New Roman" w:cs="Times New Roman"/>
-          <w:b/>
-          <w:bCs/>
-        </w:rPr>
-      </w:pPr>
-      <w:proofErr w:type="spellStart"/>
-      <w:r>
-        <w:rPr>
-          <w:rFonts w:ascii="Times New Roman" w:hAnsi="Times New Roman" w:cs="Times New Roman"/>
-          <w:b/>
-          <w:bCs/>
-        </w:rPr>
-        <w:t>Pertanyaan</w:t>
-      </w:r>
-      <w:proofErr w:type="spellEnd"/>
-      <w:r>
-        <w:rPr>
-          <w:rFonts w:ascii="Times New Roman" w:hAnsi="Times New Roman" w:cs="Times New Roman"/>
-          <w:b/>
-          <w:bCs/>
-        </w:rPr>
-        <w:t xml:space="preserve"> :</w:t>
-      </w:r>
-    </w:p>
-    <w:p>
-      <w:r>
-        <w:t xml:space="preserve">1. </w:t>
-      </w:r>
-      <w:proofErr w:type="spellStart"/>
-      <w:r>
-        <w:t>Modifikasi</w:t>
-      </w:r>
-      <w:proofErr w:type="spellEnd"/>
-      <w:r>
-        <w:t xml:space="preserve"> program pada </w:t>
-      </w:r>
-      <w:proofErr w:type="spellStart"/>
-      <w:r>
-        <w:t>percobaan</w:t>
-      </w:r>
-      <w:proofErr w:type="spellEnd"/>
-      <w:r>
-        <w:t xml:space="preserve"> 4 di </w:t>
-      </w:r>
-      <w:proofErr w:type="spellStart"/>
-      <w:r>
-        <w:t>atas</w:t>
-      </w:r>
-      <w:proofErr w:type="spellEnd"/>
-      <w:r>
-        <w:t xml:space="preserve">, </w:t>
-      </w:r>
-      <w:proofErr w:type="spellStart"/>
-      <w:r>
-        <w:t>sehingga</w:t>
-      </w:r>
-      <w:proofErr w:type="spellEnd"/>
-      <w:r>
-        <w:t xml:space="preserve"> </w:t>
-      </w:r>
-      <w:proofErr w:type="spellStart"/>
-      <w:r>
-        <w:t>urutannya</w:t>
-      </w:r>
-      <w:proofErr w:type="spellEnd"/>
-      <w:r>
-        <w:t xml:space="preserve"> </w:t>
-      </w:r>
-      <w:proofErr w:type="spellStart"/>
-      <w:r>
-        <w:t>mengecil</w:t>
-      </w:r>
-      <w:proofErr w:type="spellEnd"/>
-      <w:r>
-        <w:t xml:space="preserve"> (descending). </w:t>
-      </w:r>
-    </w:p>
-    <w:p>
-      <w:pPr>
-        <w:rPr>
-          <w:rFonts w:ascii="Times New Roman" w:hAnsi="Times New Roman" w:cs="Times New Roman"/>
-        </w:rPr>
-      </w:pPr>
-      <w:r>
-        <w:t xml:space="preserve">2. Push dan commit </w:t>
-      </w:r>
-      <w:proofErr w:type="spellStart"/>
-      <w:r>
-        <w:t>kode</w:t>
-      </w:r>
-      <w:proofErr w:type="spellEnd"/>
-      <w:r>
-        <w:t xml:space="preserve"> program </w:t>
-      </w:r>
-      <w:proofErr w:type="spellStart"/>
-      <w:r>
-        <w:t>ke</w:t>
-      </w:r>
-      <w:proofErr w:type="spellEnd"/>
-      <w:r>
-        <w:t xml:space="preserve"> </w:t>
-      </w:r>
-      <w:proofErr w:type="spellStart"/>
-      <w:r>
-        <w:t>github</w:t>
-      </w:r>
-      <w:proofErr w:type="spellEnd"/>
-      <w:r>
-        <w:t>.</w:t>
-      </w:r>
-    </w:p>
-    <w:p>
-      <w:pPr>
-        <w:rPr>
-          <w:rFonts w:ascii="Times New Roman" w:hAnsi="Times New Roman" w:cs="Times New Roman"/>
-          <w:b/>
-          <w:bCs/>
-        </w:rPr>
-      </w:pPr>
-    </w:p>
-    <w:p>
-      <w:pPr>
-        <w:rPr>
-          <w:rFonts w:ascii="Times New Roman" w:hAnsi="Times New Roman" w:cs="Times New Roman"/>
-          <w:b/>
-          <w:bCs/>
-        </w:rPr>
-      </w:pPr>
-    </w:p>
-    <w:p>
-      <w:pPr>
-        <w:rPr>
-          <w:rFonts w:ascii="Times New Roman" w:hAnsi="Times New Roman" w:cs="Times New Roman"/>
-          <w:b/>
-          <w:bCs/>
-        </w:rPr>
-      </w:pPr>
-    </w:p>
-    <w:p>
-      <w:pPr>
-        <w:rPr>
-          <w:rFonts w:ascii="Times New Roman" w:hAnsi="Times New Roman" w:cs="Times New Roman"/>
-          <w:b/>
-          <w:bCs/>
-        </w:rPr>
-      </w:pPr>
-    </w:p>
-    <w:p>
-      <w:pPr>
-        <w:rPr>
-          <w:rFonts w:ascii="Times New Roman" w:hAnsi="Times New Roman" w:cs="Times New Roman"/>
-          <w:b/>
-          <w:bCs/>
-        </w:rPr>
-      </w:pPr>
-    </w:p>
-    <w:p>
-      <w:pPr>
-        <w:rPr>
-          <w:rFonts w:ascii="Times New Roman" w:hAnsi="Times New Roman" w:cs="Times New Roman"/>
-          <w:b/>
-          <w:bCs/>
-        </w:rPr>
-      </w:pPr>
-    </w:p>
-    <w:p>
-      <w:pPr>
-        <w:rPr>
-          <w:rFonts w:ascii="Times New Roman" w:hAnsi="Times New Roman" w:cs="Times New Roman"/>
-          <w:b/>
-          <w:bCs/>
-        </w:rPr>
-      </w:pPr>
-    </w:p>
-    <w:p>
-      <w:pPr>
-        <w:rPr>
-          <w:rFonts w:ascii="Times New Roman" w:hAnsi="Times New Roman" w:cs="Times New Roman"/>
-          <w:b/>
-          <w:bCs/>
-        </w:rPr>
-      </w:pPr>
-    </w:p>
-    <w:p>
-      <w:pPr>
-        <w:rPr>
-          <w:rFonts w:ascii="Times New Roman" w:hAnsi="Times New Roman" w:cs="Times New Roman"/>
-          <w:b/>
-          <w:bCs/>
-        </w:rPr>
-      </w:pPr>
-    </w:p>
-    <w:p>
-      <w:pPr>
-        <w:rPr>
-          <w:rFonts w:ascii="Times New Roman" w:hAnsi="Times New Roman" w:cs="Times New Roman"/>
-          <w:b/>
-          <w:bCs/>
-        </w:rPr>
-      </w:pPr>
-    </w:p>
-    <w:p>
-      <w:pPr>
-        <w:rPr>
-          <w:rFonts w:ascii="Times New Roman" w:hAnsi="Times New Roman" w:cs="Times New Roman"/>
-          <w:b/>
-          <w:bCs/>
-        </w:rPr>
-      </w:pPr>
-    </w:p>
-    <w:p>
-      <w:pPr>
-        <w:rPr>
-          <w:rFonts w:ascii="Times New Roman" w:hAnsi="Times New Roman" w:cs="Times New Roman"/>
-          <w:b/>
-          <w:bCs/>
-        </w:rPr>
-      </w:pPr>
-    </w:p>
-    <w:p>
-      <w:pPr>
-        <w:rPr>
-          <w:rFonts w:ascii="Times New Roman" w:hAnsi="Times New Roman" w:cs="Times New Roman"/>
-          <w:b/>
-          <w:bCs/>
-        </w:rPr>
-      </w:pPr>
-      <w:r>
-        <w:rPr>
-          <w:rFonts w:ascii="Times New Roman" w:hAnsi="Times New Roman" w:cs="Times New Roman"/>
-          <w:b/>
-          <w:bCs/>
-        </w:rPr>
-        <w:lastRenderedPageBreak/>
-        <w:t>Jawab :</w:t>
-      </w:r>
-    </w:p>
-    <w:p>
-      <w:pPr>
-        <w:rPr>
-          <w:rFonts w:ascii="Times New Roman" w:hAnsi="Times New Roman" w:cs="Times New Roman"/>
-        </w:rPr>
-      </w:pPr>
-      <w:r>
-        <w:rPr>
-          <w:rFonts w:ascii="Times New Roman" w:hAnsi="Times New Roman" w:cs="Times New Roman"/>
-        </w:rPr>
-        <w:t>1. Input :</w:t>
-      </w:r>
-    </w:p>
-    <w:p>
-      <w:pPr>
-        <w:rPr>
-          <w:rFonts w:ascii="Times New Roman" w:hAnsi="Times New Roman" w:cs="Times New Roman"/>
-        </w:rPr>
-      </w:pPr>
-      <w:r>
-        <w:rPr>
-          <w:rFonts w:ascii="Times New Roman" w:hAnsi="Times New Roman" w:cs="Times New Roman"/>
+        </w:rPr>
+      </w:pPr>
+    </w:p>
+    <w:p>
+      <w:pPr>
+        <w:rPr>
+          <w:rFonts w:ascii="Times New Roman" w:hAnsi="Times New Roman" w:cs="Times New Roman"/>
+          <w:b/>
+          <w:bCs/>
+          <w:sz w:val="24"/>
+          <w:szCs w:val="24"/>
+        </w:rPr>
+      </w:pPr>
+      <w:r>
+        <w:rPr>
+          <w:rFonts w:ascii="Times New Roman" w:hAnsi="Times New Roman" w:cs="Times New Roman"/>
+          <w:b/>
+          <w:bCs/>
+          <w:sz w:val="24"/>
+          <w:szCs w:val="24"/>
+        </w:rPr>
+        <w:t xml:space="preserve">2.4 </w:t>
+      </w:r>
+      <w:proofErr w:type="spellStart"/>
+      <w:r>
+        <w:rPr>
+          <w:rFonts w:ascii="Times New Roman" w:hAnsi="Times New Roman" w:cs="Times New Roman"/>
+          <w:b/>
+          <w:bCs/>
+          <w:sz w:val="24"/>
+          <w:szCs w:val="24"/>
+        </w:rPr>
+        <w:t>Percobaan</w:t>
+      </w:r>
+      <w:proofErr w:type="spellEnd"/>
+      <w:r>
+        <w:rPr>
+          <w:rFonts w:ascii="Times New Roman" w:hAnsi="Times New Roman" w:cs="Times New Roman"/>
+          <w:b/>
+          <w:bCs/>
+          <w:sz w:val="24"/>
+          <w:szCs w:val="24"/>
+        </w:rPr>
+        <w:t xml:space="preserve"> 4: Sorting</w:t>
+      </w:r>
+    </w:p>
+    <w:p>
+      <w:pPr>
+        <w:rPr>
+          <w:rFonts w:ascii="Times New Roman" w:hAnsi="Times New Roman" w:cs="Times New Roman"/>
+          <w:b/>
+          <w:bCs/>
+        </w:rPr>
+      </w:pPr>
+      <w:proofErr w:type="gramStart"/>
+      <w:r>
+        <w:rPr>
+          <w:rFonts w:ascii="Times New Roman" w:hAnsi="Times New Roman" w:cs="Times New Roman"/>
+          <w:b/>
+          <w:bCs/>
+        </w:rPr>
+        <w:t>Input :</w:t>
+      </w:r>
+      <w:proofErr w:type="gramEnd"/>
+      <w:r>
+        <w:rPr>
+          <w:rFonts w:ascii="Times New Roman" w:hAnsi="Times New Roman" w:cs="Times New Roman"/>
+          <w:b/>
+          <w:bCs/>
+        </w:rPr>
+        <w:t xml:space="preserve"> </w:t>
+      </w:r>
+    </w:p>
+    <w:p>
+      <w:pPr>
+        <w:rPr>
+          <w:rFonts w:ascii="Times New Roman" w:hAnsi="Times New Roman" w:cs="Times New Roman"/>
+          <w:b/>
+          <w:bCs/>
+          <w:sz w:val="24"/>
+          <w:szCs w:val="24"/>
+        </w:rPr>
+      </w:pPr>
+      <w:r>
+        <w:rPr>
+          <w:rFonts w:ascii="Times New Roman" w:hAnsi="Times New Roman" w:cs="Times New Roman"/>
+          <w:b/>
+          <w:bCs/>
           <w:noProof/>
         </w:rPr>
         <w:drawing>
-          <wp:inline distT="0" distB="0" distL="0" distR="0" wp14:anchorId="55633F2B" wp14:editId="23A5B321">
-            <wp:extent cx="3848100" cy="3612398"/>
-            <wp:effectExtent l="0" t="0" r="0" b="7620"/>
-            <wp:docPr id="10" name="Picture 10"/>
+          <wp:inline distT="0" distB="0" distL="0" distR="0" wp14:anchorId="03C35B72" wp14:editId="1AB363D7">
+            <wp:extent cx="3806963" cy="3573780"/>
+            <wp:effectExtent l="0" t="0" r="3175" b="7620"/>
+            <wp:docPr id="9" name="Picture 9"/>
             <wp:cNvGraphicFramePr>
               <a:graphicFrameLocks xmlns:a="http://schemas.openxmlformats.org/drawingml/2006/main" noChangeAspect="1"/>
             </wp:cNvGraphicFramePr>
@@ -7970,7 +7721,7 @@
               <a:graphicData uri="http://schemas.openxmlformats.org/drawingml/2006/picture">
                 <pic:pic xmlns:pic="http://schemas.openxmlformats.org/drawingml/2006/picture">
                   <pic:nvPicPr>
-                    <pic:cNvPr id="0" name="Picture 7"/>
+                    <pic:cNvPr id="0" name="Picture 6"/>
                     <pic:cNvPicPr>
                       <a:picLocks noChangeAspect="1" noChangeArrowheads="1"/>
                     </pic:cNvPicPr>
@@ -7991,7 +7742,7 @@
                   <pic:spPr bwMode="auto">
                     <a:xfrm>
                       <a:off x="0" y="0"/>
-                      <a:ext cx="3859253" cy="3622868"/>
+                      <a:ext cx="3862051" cy="3625494"/>
                     </a:xfrm>
                     <a:prstGeom prst="rect">
                       <a:avLst/>
@@ -8012,31 +7763,48 @@
       <w:pPr>
         <w:rPr>
           <w:rFonts w:ascii="Times New Roman" w:hAnsi="Times New Roman" w:cs="Times New Roman"/>
-        </w:rPr>
-      </w:pPr>
-      <w:r>
-        <w:rPr>
-          <w:rFonts w:ascii="Times New Roman" w:hAnsi="Times New Roman" w:cs="Times New Roman"/>
-        </w:rPr>
-        <w:t>Output :</w:t>
-      </w:r>
-    </w:p>
-    <w:p>
-      <w:pPr>
-        <w:rPr>
-          <w:rFonts w:ascii="Times New Roman" w:hAnsi="Times New Roman" w:cs="Times New Roman"/>
-        </w:rPr>
-      </w:pPr>
-      <w:r>
-        <w:rPr>
-          <w:rFonts w:ascii="Times New Roman" w:hAnsi="Times New Roman" w:cs="Times New Roman"/>
+          <w:b/>
+          <w:bCs/>
+        </w:rPr>
+      </w:pPr>
+    </w:p>
+    <w:p>
+      <w:pPr>
+        <w:rPr>
+          <w:rFonts w:ascii="Times New Roman" w:hAnsi="Times New Roman" w:cs="Times New Roman"/>
+          <w:b/>
+          <w:bCs/>
+        </w:rPr>
+      </w:pPr>
+      <w:r>
+        <w:rPr>
+          <w:rFonts w:ascii="Times New Roman" w:hAnsi="Times New Roman" w:cs="Times New Roman"/>
+          <w:b/>
+          <w:bCs/>
+        </w:rPr>
+        <w:t>Output:</w:t>
+      </w:r>
+    </w:p>
+    <w:p>
+      <w:pPr>
+        <w:rPr>
+          <w:rFonts w:ascii="Times New Roman" w:hAnsi="Times New Roman" w:cs="Times New Roman"/>
+          <w:b/>
+          <w:bCs/>
+        </w:rPr>
+      </w:pPr>
+      <w:r>
+        <w:rPr>
+          <w:rFonts w:ascii="Times New Roman" w:hAnsi="Times New Roman" w:cs="Times New Roman"/>
+          <w:b/>
+          <w:bCs/>
           <w:noProof/>
         </w:rPr>
         <w:drawing>
-          <wp:inline distT="0" distB="0" distL="0" distR="0" wp14:anchorId="6FAB2FA0" wp14:editId="5077B20A">
-            <wp:extent cx="1470660" cy="1234440"/>
-            <wp:effectExtent l="0" t="0" r="0" b="3810"/>
-            <wp:docPr id="11" name="Picture 11"/>
+          <wp:inline distT="0" distB="0" distL="0" distR="0" wp14:anchorId="234C86E6" wp14:editId="54E7EDB0">
+            <wp:extent cx="1111235" cy="1036320"/>
+            <wp:effectExtent l="0" t="0" r="0" b="0"/>
+            <wp:docPr id="7" name="Picture 7"/>
             <wp:cNvGraphicFramePr>
               <a:graphicFrameLocks xmlns:a="http://schemas.openxmlformats.org/drawingml/2006/main" noChangeAspect="1"/>
             </wp:cNvGraphicFramePr>
@@ -8044,7 +7812,7 @@
               <a:graphicData uri="http://schemas.openxmlformats.org/drawingml/2006/picture">
                 <pic:pic xmlns:pic="http://schemas.openxmlformats.org/drawingml/2006/picture">
                   <pic:nvPicPr>
-                    <pic:cNvPr id="0" name="Picture 8"/>
+                    <pic:cNvPr id="0" name="Picture 4"/>
                     <pic:cNvPicPr>
                       <a:picLocks noChangeAspect="1" noChangeArrowheads="1"/>
                     </pic:cNvPicPr>
@@ -8065,7 +7833,7 @@
                   <pic:spPr bwMode="auto">
                     <a:xfrm>
                       <a:off x="0" y="0"/>
-                      <a:ext cx="1470660" cy="1234440"/>
+                      <a:ext cx="1113582" cy="1038509"/>
                     </a:xfrm>
                     <a:prstGeom prst="rect">
                       <a:avLst/>
@@ -8086,39 +7854,51 @@
       <w:pPr>
         <w:rPr>
           <w:rFonts w:ascii="Times New Roman" w:hAnsi="Times New Roman" w:cs="Times New Roman"/>
-        </w:rPr>
-      </w:pPr>
-      <w:r>
-        <w:rPr>
-          <w:rFonts w:ascii="Times New Roman" w:hAnsi="Times New Roman" w:cs="Times New Roman"/>
-        </w:rPr>
-        <w:t xml:space="preserve">2. </w:t>
-      </w:r>
-      <w:proofErr w:type="spellStart"/>
-      <w:r>
-        <w:rPr>
-          <w:rFonts w:ascii="Times New Roman" w:hAnsi="Times New Roman" w:cs="Times New Roman"/>
+          <w:b/>
+          <w:bCs/>
+        </w:rPr>
+      </w:pPr>
+      <w:proofErr w:type="spellStart"/>
+      <w:proofErr w:type="gramStart"/>
+      <w:r>
+        <w:rPr>
+          <w:rFonts w:ascii="Times New Roman" w:hAnsi="Times New Roman" w:cs="Times New Roman"/>
+          <w:b/>
+          <w:bCs/>
         </w:rPr>
         <w:t>Github</w:t>
       </w:r>
       <w:proofErr w:type="spellEnd"/>
-    </w:p>
-    <w:p>
-      <w:pPr>
-        <w:rPr>
-          <w:rFonts w:ascii="Times New Roman" w:hAnsi="Times New Roman" w:cs="Times New Roman"/>
-        </w:rPr>
-      </w:pPr>
-      <w:r>
-        <w:rPr>
-          <w:rFonts w:ascii="Times New Roman" w:hAnsi="Times New Roman" w:cs="Times New Roman"/>
+      <w:r>
+        <w:rPr>
+          <w:rFonts w:ascii="Times New Roman" w:hAnsi="Times New Roman" w:cs="Times New Roman"/>
+          <w:b/>
+          <w:bCs/>
+        </w:rPr>
+        <w:t xml:space="preserve"> :</w:t>
+      </w:r>
+      <w:proofErr w:type="gramEnd"/>
+    </w:p>
+    <w:p>
+      <w:pPr>
+        <w:rPr>
+          <w:rFonts w:ascii="Times New Roman" w:hAnsi="Times New Roman" w:cs="Times New Roman"/>
+          <w:b/>
+          <w:bCs/>
+        </w:rPr>
+      </w:pPr>
+      <w:r>
+        <w:rPr>
+          <w:rFonts w:ascii="Times New Roman" w:hAnsi="Times New Roman" w:cs="Times New Roman"/>
+          <w:b/>
+          <w:bCs/>
           <w:noProof/>
         </w:rPr>
         <w:drawing>
-          <wp:inline distT="0" distB="0" distL="0" distR="0" wp14:anchorId="4A8308B4" wp14:editId="2BD0D1FC">
-            <wp:extent cx="5486400" cy="2670242"/>
-            <wp:effectExtent l="0" t="0" r="0" b="0"/>
-            <wp:docPr id="12" name="Picture 12"/>
+          <wp:inline distT="0" distB="0" distL="0" distR="0" wp14:anchorId="15BB744F" wp14:editId="02E3E05F">
+            <wp:extent cx="4373880" cy="2119963"/>
+            <wp:effectExtent l="0" t="0" r="7620" b="0"/>
+            <wp:docPr id="8" name="Picture 8"/>
             <wp:cNvGraphicFramePr>
               <a:graphicFrameLocks xmlns:a="http://schemas.openxmlformats.org/drawingml/2006/main" noChangeAspect="1"/>
             </wp:cNvGraphicFramePr>
@@ -8126,7 +7906,7 @@
               <a:graphicData uri="http://schemas.openxmlformats.org/drawingml/2006/picture">
                 <pic:pic xmlns:pic="http://schemas.openxmlformats.org/drawingml/2006/picture">
                   <pic:nvPicPr>
-                    <pic:cNvPr id="0" name="Picture 9"/>
+                    <pic:cNvPr id="0" name="Picture 5"/>
                     <pic:cNvPicPr>
                       <a:picLocks noChangeAspect="1" noChangeArrowheads="1"/>
                     </pic:cNvPicPr>
@@ -8147,7 +7927,7 @@
                   <pic:spPr bwMode="auto">
                     <a:xfrm>
                       <a:off x="0" y="0"/>
-                      <a:ext cx="5509704" cy="2681584"/>
+                      <a:ext cx="4379771" cy="2122818"/>
                     </a:xfrm>
                     <a:prstGeom prst="rect">
                       <a:avLst/>
@@ -8168,14 +7948,390 @@
       <w:pPr>
         <w:rPr>
           <w:rFonts w:ascii="Times New Roman" w:hAnsi="Times New Roman" w:cs="Times New Roman"/>
-        </w:rPr>
-      </w:pPr>
-      <w:proofErr w:type="spellStart"/>
+          <w:b/>
+          <w:bCs/>
+        </w:rPr>
+      </w:pPr>
+      <w:proofErr w:type="spellStart"/>
+      <w:proofErr w:type="gramStart"/>
+      <w:r>
+        <w:rPr>
+          <w:rFonts w:ascii="Times New Roman" w:hAnsi="Times New Roman" w:cs="Times New Roman"/>
+          <w:b/>
+          <w:bCs/>
+        </w:rPr>
+        <w:t>Pertanyaan</w:t>
+      </w:r>
+      <w:proofErr w:type="spellEnd"/>
+      <w:r>
+        <w:rPr>
+          <w:rFonts w:ascii="Times New Roman" w:hAnsi="Times New Roman" w:cs="Times New Roman"/>
+          <w:b/>
+          <w:bCs/>
+        </w:rPr>
+        <w:t xml:space="preserve"> :</w:t>
+      </w:r>
+      <w:proofErr w:type="gramEnd"/>
+    </w:p>
+    <w:p>
+      <w:r>
+        <w:t xml:space="preserve">1. </w:t>
+      </w:r>
+      <w:proofErr w:type="spellStart"/>
+      <w:r>
+        <w:t>Modifikasi</w:t>
+      </w:r>
+      <w:proofErr w:type="spellEnd"/>
+      <w:r>
+        <w:t xml:space="preserve"> program pada </w:t>
+      </w:r>
+      <w:proofErr w:type="spellStart"/>
+      <w:r>
+        <w:t>percobaan</w:t>
+      </w:r>
+      <w:proofErr w:type="spellEnd"/>
+      <w:r>
+        <w:t xml:space="preserve"> 4 di </w:t>
+      </w:r>
+      <w:proofErr w:type="spellStart"/>
+      <w:r>
+        <w:t>atas</w:t>
+      </w:r>
+      <w:proofErr w:type="spellEnd"/>
+      <w:r>
+        <w:t xml:space="preserve">, </w:t>
+      </w:r>
+      <w:proofErr w:type="spellStart"/>
+      <w:r>
+        <w:t>sehingga</w:t>
+      </w:r>
+      <w:proofErr w:type="spellEnd"/>
+      <w:r>
+        <w:t xml:space="preserve"> </w:t>
+      </w:r>
+      <w:proofErr w:type="spellStart"/>
+      <w:r>
+        <w:t>urutannya</w:t>
+      </w:r>
+      <w:proofErr w:type="spellEnd"/>
+      <w:r>
+        <w:t xml:space="preserve"> </w:t>
+      </w:r>
+      <w:proofErr w:type="spellStart"/>
+      <w:r>
+        <w:t>mengecil</w:t>
+      </w:r>
+      <w:proofErr w:type="spellEnd"/>
+      <w:r>
+        <w:t xml:space="preserve"> (descending). </w:t>
+      </w:r>
+    </w:p>
+    <w:p>
+      <w:pPr>
+        <w:rPr>
+          <w:rFonts w:ascii="Times New Roman" w:hAnsi="Times New Roman" w:cs="Times New Roman"/>
+        </w:rPr>
+      </w:pPr>
+      <w:r>
+        <w:t xml:space="preserve">2. Push dan commit </w:t>
+      </w:r>
+      <w:proofErr w:type="spellStart"/>
+      <w:r>
+        <w:t>kode</w:t>
+      </w:r>
+      <w:proofErr w:type="spellEnd"/>
+      <w:r>
+        <w:t xml:space="preserve"> program </w:t>
+      </w:r>
+      <w:proofErr w:type="spellStart"/>
+      <w:r>
+        <w:t>ke</w:t>
+      </w:r>
+      <w:proofErr w:type="spellEnd"/>
+      <w:r>
+        <w:t xml:space="preserve"> </w:t>
+      </w:r>
+      <w:proofErr w:type="spellStart"/>
+      <w:r>
+        <w:t>github</w:t>
+      </w:r>
+      <w:proofErr w:type="spellEnd"/>
+      <w:r>
+        <w:t>.</w:t>
+      </w:r>
+    </w:p>
+    <w:p>
+      <w:pPr>
+        <w:rPr>
+          <w:rFonts w:ascii="Times New Roman" w:hAnsi="Times New Roman" w:cs="Times New Roman"/>
+          <w:b/>
+          <w:bCs/>
+        </w:rPr>
+      </w:pPr>
+      <w:proofErr w:type="gramStart"/>
+      <w:r>
+        <w:rPr>
+          <w:rFonts w:ascii="Times New Roman" w:hAnsi="Times New Roman" w:cs="Times New Roman"/>
+          <w:b/>
+          <w:bCs/>
+        </w:rPr>
+        <w:t>Jawab :</w:t>
+      </w:r>
+      <w:proofErr w:type="gramEnd"/>
+    </w:p>
+    <w:p>
+      <w:pPr>
+        <w:rPr>
+          <w:rFonts w:ascii="Times New Roman" w:hAnsi="Times New Roman" w:cs="Times New Roman"/>
+        </w:rPr>
+      </w:pPr>
+      <w:r>
+        <w:rPr>
+          <w:rFonts w:ascii="Times New Roman" w:hAnsi="Times New Roman" w:cs="Times New Roman"/>
+        </w:rPr>
+        <w:t xml:space="preserve">1. </w:t>
+      </w:r>
+      <w:proofErr w:type="gramStart"/>
+      <w:r>
+        <w:rPr>
+          <w:rFonts w:ascii="Times New Roman" w:hAnsi="Times New Roman" w:cs="Times New Roman"/>
+        </w:rPr>
+        <w:t>Input :</w:t>
+      </w:r>
+      <w:proofErr w:type="gramEnd"/>
+    </w:p>
+    <w:p>
+      <w:pPr>
+        <w:rPr>
+          <w:rFonts w:ascii="Times New Roman" w:hAnsi="Times New Roman" w:cs="Times New Roman"/>
+        </w:rPr>
+      </w:pPr>
+      <w:r>
+        <w:rPr>
+          <w:rFonts w:ascii="Times New Roman" w:hAnsi="Times New Roman" w:cs="Times New Roman"/>
+          <w:noProof/>
+        </w:rPr>
+        <w:drawing>
+          <wp:inline distT="0" distB="0" distL="0" distR="0" wp14:anchorId="55633F2B" wp14:editId="0F0A25FB">
+            <wp:extent cx="3421380" cy="3211817"/>
+            <wp:effectExtent l="0" t="0" r="7620" b="8255"/>
+            <wp:docPr id="10" name="Picture 10"/>
+            <wp:cNvGraphicFramePr>
+              <a:graphicFrameLocks xmlns:a="http://schemas.openxmlformats.org/drawingml/2006/main" noChangeAspect="1"/>
+            </wp:cNvGraphicFramePr>
+            <a:graphic xmlns:a="http://schemas.openxmlformats.org/drawingml/2006/main">
+              <a:graphicData uri="http://schemas.openxmlformats.org/drawingml/2006/picture">
+                <pic:pic xmlns:pic="http://schemas.openxmlformats.org/drawingml/2006/picture">
+                  <pic:nvPicPr>
+                    <pic:cNvPr id="0" name="Picture 7"/>
+                    <pic:cNvPicPr>
+                      <a:picLocks noChangeAspect="1" noChangeArrowheads="1"/>
+                    </pic:cNvPicPr>
+                  </pic:nvPicPr>
+                  <pic:blipFill>
+                    <a:blip r:embed="rId39" cstate="print">
+                      <a:extLst>
+                        <a:ext uri="{28A0092B-C50C-407E-A947-70E740481C1C}">
+                          <a14:useLocalDpi xmlns:a14="http://schemas.microsoft.com/office/drawing/2010/main" val="0"/>
+                        </a:ext>
+                      </a:extLst>
+                    </a:blip>
+                    <a:srcRect/>
+                    <a:stretch>
+                      <a:fillRect/>
+                    </a:stretch>
+                  </pic:blipFill>
+                  <pic:spPr bwMode="auto">
+                    <a:xfrm>
+                      <a:off x="0" y="0"/>
+                      <a:ext cx="3451609" cy="3240194"/>
+                    </a:xfrm>
+                    <a:prstGeom prst="rect">
+                      <a:avLst/>
+                    </a:prstGeom>
+                    <a:noFill/>
+                    <a:ln>
+                      <a:noFill/>
+                    </a:ln>
+                  </pic:spPr>
+                </pic:pic>
+              </a:graphicData>
+            </a:graphic>
+          </wp:inline>
+        </w:drawing>
+      </w:r>
+    </w:p>
+    <w:p>
+      <w:pPr>
+        <w:rPr>
+          <w:rFonts w:ascii="Times New Roman" w:hAnsi="Times New Roman" w:cs="Times New Roman"/>
+        </w:rPr>
+      </w:pPr>
+      <w:proofErr w:type="gramStart"/>
       <w:r>
         <w:rPr>
           <w:rFonts w:ascii="Times New Roman" w:hAnsi="Times New Roman" w:cs="Times New Roman"/>
         </w:rPr>
         <w:lastRenderedPageBreak/>
+        <w:t>Output :</w:t>
+      </w:r>
+      <w:proofErr w:type="gramEnd"/>
+    </w:p>
+    <w:p>
+      <w:pPr>
+        <w:rPr>
+          <w:rFonts w:ascii="Times New Roman" w:hAnsi="Times New Roman" w:cs="Times New Roman"/>
+        </w:rPr>
+      </w:pPr>
+      <w:r>
+        <w:rPr>
+          <w:rFonts w:ascii="Times New Roman" w:hAnsi="Times New Roman" w:cs="Times New Roman"/>
+          <w:noProof/>
+        </w:rPr>
+        <w:drawing>
+          <wp:inline distT="0" distB="0" distL="0" distR="0" wp14:anchorId="6FAB2FA0" wp14:editId="3CE9CF80">
+            <wp:extent cx="1407113" cy="1181100"/>
+            <wp:effectExtent l="0" t="0" r="3175" b="0"/>
+            <wp:docPr id="11" name="Picture 11"/>
+            <wp:cNvGraphicFramePr>
+              <a:graphicFrameLocks xmlns:a="http://schemas.openxmlformats.org/drawingml/2006/main" noChangeAspect="1"/>
+            </wp:cNvGraphicFramePr>
+            <a:graphic xmlns:a="http://schemas.openxmlformats.org/drawingml/2006/main">
+              <a:graphicData uri="http://schemas.openxmlformats.org/drawingml/2006/picture">
+                <pic:pic xmlns:pic="http://schemas.openxmlformats.org/drawingml/2006/picture">
+                  <pic:nvPicPr>
+                    <pic:cNvPr id="0" name="Picture 8"/>
+                    <pic:cNvPicPr>
+                      <a:picLocks noChangeAspect="1" noChangeArrowheads="1"/>
+                    </pic:cNvPicPr>
+                  </pic:nvPicPr>
+                  <pic:blipFill>
+                    <a:blip r:embed="rId40">
+                      <a:extLst>
+                        <a:ext uri="{28A0092B-C50C-407E-A947-70E740481C1C}">
+                          <a14:useLocalDpi xmlns:a14="http://schemas.microsoft.com/office/drawing/2010/main" val="0"/>
+                        </a:ext>
+                      </a:extLst>
+                    </a:blip>
+                    <a:srcRect/>
+                    <a:stretch>
+                      <a:fillRect/>
+                    </a:stretch>
+                  </pic:blipFill>
+                  <pic:spPr bwMode="auto">
+                    <a:xfrm>
+                      <a:off x="0" y="0"/>
+                      <a:ext cx="1413629" cy="1186569"/>
+                    </a:xfrm>
+                    <a:prstGeom prst="rect">
+                      <a:avLst/>
+                    </a:prstGeom>
+                    <a:noFill/>
+                    <a:ln>
+                      <a:noFill/>
+                    </a:ln>
+                  </pic:spPr>
+                </pic:pic>
+              </a:graphicData>
+            </a:graphic>
+          </wp:inline>
+        </w:drawing>
+      </w:r>
+    </w:p>
+    <w:p>
+      <w:pPr>
+        <w:rPr>
+          <w:rFonts w:ascii="Times New Roman" w:hAnsi="Times New Roman" w:cs="Times New Roman"/>
+        </w:rPr>
+      </w:pPr>
+      <w:r>
+        <w:rPr>
+          <w:rFonts w:ascii="Times New Roman" w:hAnsi="Times New Roman" w:cs="Times New Roman"/>
+        </w:rPr>
+        <w:t xml:space="preserve">2. </w:t>
+      </w:r>
+      <w:proofErr w:type="spellStart"/>
+      <w:r>
+        <w:rPr>
+          <w:rFonts w:ascii="Times New Roman" w:hAnsi="Times New Roman" w:cs="Times New Roman"/>
+        </w:rPr>
+        <w:t>Github</w:t>
+      </w:r>
+      <w:proofErr w:type="spellEnd"/>
+    </w:p>
+    <w:p>
+      <w:pPr>
+        <w:rPr>
+          <w:rFonts w:ascii="Times New Roman" w:hAnsi="Times New Roman" w:cs="Times New Roman"/>
+        </w:rPr>
+      </w:pPr>
+      <w:r>
+        <w:rPr>
+          <w:rFonts w:ascii="Times New Roman" w:hAnsi="Times New Roman" w:cs="Times New Roman"/>
+          <w:noProof/>
+        </w:rPr>
+        <w:drawing>
+          <wp:inline distT="0" distB="0" distL="0" distR="0" wp14:anchorId="4A8308B4" wp14:editId="19A49046">
+            <wp:extent cx="5638800" cy="2744416"/>
+            <wp:effectExtent l="0" t="0" r="0" b="0"/>
+            <wp:docPr id="12" name="Picture 12"/>
+            <wp:cNvGraphicFramePr>
+              <a:graphicFrameLocks xmlns:a="http://schemas.openxmlformats.org/drawingml/2006/main" noChangeAspect="1"/>
+            </wp:cNvGraphicFramePr>
+            <a:graphic xmlns:a="http://schemas.openxmlformats.org/drawingml/2006/main">
+              <a:graphicData uri="http://schemas.openxmlformats.org/drawingml/2006/picture">
+                <pic:pic xmlns:pic="http://schemas.openxmlformats.org/drawingml/2006/picture">
+                  <pic:nvPicPr>
+                    <pic:cNvPr id="0" name="Picture 9"/>
+                    <pic:cNvPicPr>
+                      <a:picLocks noChangeAspect="1" noChangeArrowheads="1"/>
+                    </pic:cNvPicPr>
+                  </pic:nvPicPr>
+                  <pic:blipFill>
+                    <a:blip r:embed="rId41" cstate="print">
+                      <a:extLst>
+                        <a:ext uri="{28A0092B-C50C-407E-A947-70E740481C1C}">
+                          <a14:useLocalDpi xmlns:a14="http://schemas.microsoft.com/office/drawing/2010/main" val="0"/>
+                        </a:ext>
+                      </a:extLst>
+                    </a:blip>
+                    <a:srcRect/>
+                    <a:stretch>
+                      <a:fillRect/>
+                    </a:stretch>
+                  </pic:blipFill>
+                  <pic:spPr bwMode="auto">
+                    <a:xfrm>
+                      <a:off x="0" y="0"/>
+                      <a:ext cx="5675208" cy="2762136"/>
+                    </a:xfrm>
+                    <a:prstGeom prst="rect">
+                      <a:avLst/>
+                    </a:prstGeom>
+                    <a:noFill/>
+                    <a:ln>
+                      <a:noFill/>
+                    </a:ln>
+                  </pic:spPr>
+                </pic:pic>
+              </a:graphicData>
+            </a:graphic>
+          </wp:inline>
+        </w:drawing>
+      </w:r>
+    </w:p>
+    <w:p>
+      <w:pPr>
+        <w:rPr>
+          <w:rFonts w:ascii="Times New Roman" w:hAnsi="Times New Roman" w:cs="Times New Roman"/>
+        </w:rPr>
+      </w:pPr>
+      <w:proofErr w:type="spellStart"/>
+      <w:proofErr w:type="gramStart"/>
+      <w:r>
+        <w:rPr>
+          <w:rFonts w:ascii="Times New Roman" w:hAnsi="Times New Roman" w:cs="Times New Roman"/>
+        </w:rPr>
         <w:t>Tugas</w:t>
       </w:r>
       <w:proofErr w:type="spellEnd"/>
@@ -8185,13 +8341,695 @@
         </w:rPr>
         <w:t xml:space="preserve"> :</w:t>
       </w:r>
-    </w:p>
-    <w:p>
-      <w:pPr>
-        <w:rPr>
-          <w:rFonts w:ascii="Times New Roman" w:hAnsi="Times New Roman" w:cs="Times New Roman"/>
-        </w:rPr>
-      </w:pPr>
+      <w:proofErr w:type="gramEnd"/>
+    </w:p>
+    <w:p>
+      <w:r>
+        <w:t xml:space="preserve">1. </w:t>
+      </w:r>
+      <w:proofErr w:type="spellStart"/>
+      <w:r>
+        <w:t>Buat</w:t>
+      </w:r>
+      <w:proofErr w:type="spellEnd"/>
+      <w:r>
+        <w:t xml:space="preserve"> program untuk </w:t>
+      </w:r>
+      <w:proofErr w:type="spellStart"/>
+      <w:r>
+        <w:t>menghasilkan</w:t>
+      </w:r>
+      <w:proofErr w:type="spellEnd"/>
+      <w:r>
+        <w:t xml:space="preserve"> </w:t>
+      </w:r>
+      <w:proofErr w:type="spellStart"/>
+      <w:r>
+        <w:t>nilai</w:t>
+      </w:r>
+      <w:proofErr w:type="spellEnd"/>
+      <w:r>
+        <w:t xml:space="preserve"> </w:t>
+      </w:r>
+      <w:proofErr w:type="spellStart"/>
+      <w:r>
+        <w:t>tertinggi</w:t>
+      </w:r>
+      <w:proofErr w:type="spellEnd"/>
+      <w:r>
+        <w:t xml:space="preserve">, </w:t>
+      </w:r>
+      <w:proofErr w:type="spellStart"/>
+      <w:r>
+        <w:t>nilai</w:t>
+      </w:r>
+      <w:proofErr w:type="spellEnd"/>
+      <w:r>
+        <w:t xml:space="preserve"> </w:t>
+      </w:r>
+      <w:proofErr w:type="spellStart"/>
+      <w:r>
+        <w:t>terendah</w:t>
+      </w:r>
+      <w:proofErr w:type="spellEnd"/>
+      <w:r>
+        <w:t xml:space="preserve">, dan rata-rata </w:t>
+      </w:r>
+      <w:proofErr w:type="spellStart"/>
+      <w:r>
+        <w:t>dari</w:t>
+      </w:r>
+      <w:proofErr w:type="spellEnd"/>
+      <w:r>
+        <w:t xml:space="preserve"> </w:t>
+      </w:r>
+      <w:proofErr w:type="spellStart"/>
+      <w:r>
+        <w:t>suatu</w:t>
+      </w:r>
+      <w:proofErr w:type="spellEnd"/>
+      <w:r>
+        <w:t xml:space="preserve"> array </w:t>
+      </w:r>
+      <w:proofErr w:type="spellStart"/>
+      <w:r>
+        <w:t>berisi</w:t>
+      </w:r>
+      <w:proofErr w:type="spellEnd"/>
+      <w:r>
+        <w:t xml:space="preserve"> </w:t>
+      </w:r>
+      <w:proofErr w:type="spellStart"/>
+      <w:r>
+        <w:t>bilangan</w:t>
+      </w:r>
+      <w:proofErr w:type="spellEnd"/>
+      <w:r>
+        <w:t xml:space="preserve"> </w:t>
+      </w:r>
+      <w:proofErr w:type="spellStart"/>
+      <w:r>
+        <w:t>bertipe</w:t>
+      </w:r>
+      <w:proofErr w:type="spellEnd"/>
+      <w:r>
+        <w:t xml:space="preserve"> integer. </w:t>
+      </w:r>
+      <w:proofErr w:type="spellStart"/>
+      <w:r>
+        <w:t>Ketentuan</w:t>
+      </w:r>
+      <w:proofErr w:type="spellEnd"/>
+      <w:r>
+        <w:t xml:space="preserve">: − Input: </w:t>
+      </w:r>
+      <w:proofErr w:type="spellStart"/>
+      <w:r>
+        <w:t>Banyaknya</w:t>
+      </w:r>
+      <w:proofErr w:type="spellEnd"/>
+      <w:r>
+        <w:t xml:space="preserve"> </w:t>
+      </w:r>
+      <w:proofErr w:type="spellStart"/>
+      <w:r>
+        <w:t>elemen</w:t>
+      </w:r>
+      <w:proofErr w:type="spellEnd"/>
+      <w:r>
+        <w:t xml:space="preserve">, </w:t>
+      </w:r>
+      <w:proofErr w:type="spellStart"/>
+      <w:r>
+        <w:t>nilai</w:t>
+      </w:r>
+      <w:proofErr w:type="spellEnd"/>
+      <w:r>
+        <w:t xml:space="preserve"> </w:t>
+      </w:r>
+      <w:proofErr w:type="spellStart"/>
+      <w:r>
+        <w:t>tiap</w:t>
+      </w:r>
+      <w:proofErr w:type="spellEnd"/>
+      <w:r>
+        <w:t xml:space="preserve"> </w:t>
+      </w:r>
+      <w:proofErr w:type="spellStart"/>
+      <w:r>
+        <w:t>elemen</w:t>
+      </w:r>
+      <w:proofErr w:type="spellEnd"/>
+      <w:r>
+        <w:t xml:space="preserve"> − Output: Nilai </w:t>
+      </w:r>
+      <w:proofErr w:type="spellStart"/>
+      <w:r>
+        <w:t>tertinggi</w:t>
+      </w:r>
+      <w:proofErr w:type="spellEnd"/>
+      <w:r>
+        <w:t xml:space="preserve">, </w:t>
+      </w:r>
+      <w:proofErr w:type="spellStart"/>
+      <w:r>
+        <w:t>nilai</w:t>
+      </w:r>
+      <w:proofErr w:type="spellEnd"/>
+      <w:r>
+        <w:t xml:space="preserve"> </w:t>
+      </w:r>
+      <w:proofErr w:type="spellStart"/>
+      <w:r>
+        <w:t>terendah</w:t>
+      </w:r>
+      <w:proofErr w:type="spellEnd"/>
+      <w:r>
+        <w:t xml:space="preserve">, </w:t>
+      </w:r>
+      <w:proofErr w:type="spellStart"/>
+      <w:r>
+        <w:t>nilai</w:t>
+      </w:r>
+      <w:proofErr w:type="spellEnd"/>
+      <w:r>
+        <w:t xml:space="preserve"> rata-rata </w:t>
+      </w:r>
+    </w:p>
+    <w:p>
+      <w:pPr>
+        <w:rPr>
+          <w:rFonts w:ascii="Times New Roman" w:hAnsi="Times New Roman" w:cs="Times New Roman"/>
+        </w:rPr>
+      </w:pPr>
+      <w:r>
+        <w:t xml:space="preserve">2. </w:t>
+      </w:r>
+      <w:proofErr w:type="spellStart"/>
+      <w:r>
+        <w:t>Implementasikan</w:t>
+      </w:r>
+      <w:proofErr w:type="spellEnd"/>
+      <w:r>
+        <w:t xml:space="preserve"> flowchart yang </w:t>
+      </w:r>
+      <w:proofErr w:type="spellStart"/>
+      <w:r>
+        <w:t>telah</w:t>
+      </w:r>
+      <w:proofErr w:type="spellEnd"/>
+      <w:r>
+        <w:t xml:space="preserve"> </w:t>
+      </w:r>
+      <w:proofErr w:type="spellStart"/>
+      <w:r>
+        <w:t>dibuat</w:t>
+      </w:r>
+      <w:proofErr w:type="spellEnd"/>
+      <w:r>
+        <w:t xml:space="preserve"> pada </w:t>
+      </w:r>
+      <w:proofErr w:type="spellStart"/>
+      <w:r>
+        <w:t>tugas</w:t>
+      </w:r>
+      <w:proofErr w:type="spellEnd"/>
+      <w:r>
+        <w:t xml:space="preserve"> </w:t>
+      </w:r>
+      <w:proofErr w:type="spellStart"/>
+      <w:r>
+        <w:t>pertemuan</w:t>
+      </w:r>
+      <w:proofErr w:type="spellEnd"/>
+      <w:r>
+        <w:t xml:space="preserve"> 9 </w:t>
+      </w:r>
+      <w:proofErr w:type="spellStart"/>
+      <w:r>
+        <w:t>mata</w:t>
+      </w:r>
+      <w:proofErr w:type="spellEnd"/>
+      <w:r>
+        <w:t xml:space="preserve"> </w:t>
+      </w:r>
+      <w:proofErr w:type="spellStart"/>
+      <w:r>
+        <w:t>kuliah</w:t>
+      </w:r>
+      <w:proofErr w:type="spellEnd"/>
+      <w:r>
+        <w:t xml:space="preserve"> Dasar </w:t>
+      </w:r>
+      <w:proofErr w:type="spellStart"/>
+      <w:r>
+        <w:t>Pemrograman</w:t>
+      </w:r>
+      <w:proofErr w:type="spellEnd"/>
+      <w:r>
+        <w:t xml:space="preserve"> </w:t>
+      </w:r>
+      <w:proofErr w:type="spellStart"/>
+      <w:r>
+        <w:t>terkait</w:t>
+      </w:r>
+      <w:proofErr w:type="spellEnd"/>
+      <w:r>
+        <w:t xml:space="preserve"> project </w:t>
+      </w:r>
+      <w:proofErr w:type="spellStart"/>
+      <w:r>
+        <w:t>kelompok</w:t>
+      </w:r>
+      <w:proofErr w:type="spellEnd"/>
+      <w:r>
+        <w:t xml:space="preserve"> </w:t>
+      </w:r>
+      <w:proofErr w:type="spellStart"/>
+      <w:r>
+        <w:t>ke</w:t>
+      </w:r>
+      <w:proofErr w:type="spellEnd"/>
+      <w:r>
+        <w:t xml:space="preserve"> </w:t>
+      </w:r>
+      <w:proofErr w:type="spellStart"/>
+      <w:r>
+        <w:t>dalam</w:t>
+      </w:r>
+      <w:proofErr w:type="spellEnd"/>
+      <w:r>
+        <w:t xml:space="preserve"> </w:t>
+      </w:r>
+      <w:proofErr w:type="spellStart"/>
+      <w:r>
+        <w:t>kode</w:t>
+      </w:r>
+      <w:proofErr w:type="spellEnd"/>
+      <w:r>
+        <w:t xml:space="preserve"> program Java. Push dan commit </w:t>
+      </w:r>
+      <w:proofErr w:type="spellStart"/>
+      <w:r>
+        <w:t>hasil</w:t>
+      </w:r>
+      <w:proofErr w:type="spellEnd"/>
+      <w:r>
+        <w:t xml:space="preserve"> </w:t>
+      </w:r>
+      <w:proofErr w:type="spellStart"/>
+      <w:r>
+        <w:t>kode</w:t>
+      </w:r>
+      <w:proofErr w:type="spellEnd"/>
+      <w:r>
+        <w:t xml:space="preserve"> program Anda </w:t>
+      </w:r>
+      <w:proofErr w:type="spellStart"/>
+      <w:r>
+        <w:t>ke</w:t>
+      </w:r>
+      <w:proofErr w:type="spellEnd"/>
+      <w:r>
+        <w:t xml:space="preserve"> repository </w:t>
+      </w:r>
+      <w:proofErr w:type="spellStart"/>
+      <w:r>
+        <w:t>github</w:t>
+      </w:r>
+      <w:proofErr w:type="spellEnd"/>
+      <w:r>
+        <w:t xml:space="preserve"> project Anda. </w:t>
+      </w:r>
+      <w:proofErr w:type="spellStart"/>
+      <w:r>
+        <w:t>Catatan</w:t>
+      </w:r>
+      <w:proofErr w:type="spellEnd"/>
+      <w:r>
+        <w:t xml:space="preserve">: </w:t>
+      </w:r>
+      <w:proofErr w:type="spellStart"/>
+      <w:r>
+        <w:t>tugas</w:t>
+      </w:r>
+      <w:proofErr w:type="spellEnd"/>
+      <w:r>
+        <w:t xml:space="preserve"> </w:t>
+      </w:r>
+      <w:proofErr w:type="spellStart"/>
+      <w:r>
+        <w:t>hanya</w:t>
+      </w:r>
+      <w:proofErr w:type="spellEnd"/>
+      <w:r>
+        <w:t xml:space="preserve"> </w:t>
+      </w:r>
+      <w:proofErr w:type="spellStart"/>
+      <w:r>
+        <w:t>boleh</w:t>
+      </w:r>
+      <w:proofErr w:type="spellEnd"/>
+      <w:r>
+        <w:t xml:space="preserve"> </w:t>
+      </w:r>
+      <w:proofErr w:type="spellStart"/>
+      <w:r>
+        <w:t>menerapkan</w:t>
+      </w:r>
+      <w:proofErr w:type="spellEnd"/>
+      <w:r>
+        <w:t xml:space="preserve"> </w:t>
+      </w:r>
+      <w:proofErr w:type="spellStart"/>
+      <w:r>
+        <w:t>materi</w:t>
+      </w:r>
+      <w:proofErr w:type="spellEnd"/>
+      <w:r>
+        <w:t xml:space="preserve"> </w:t>
+      </w:r>
+      <w:proofErr w:type="spellStart"/>
+      <w:r>
+        <w:t>dari</w:t>
+      </w:r>
+      <w:proofErr w:type="spellEnd"/>
+      <w:r>
+        <w:t xml:space="preserve"> </w:t>
+      </w:r>
+      <w:proofErr w:type="spellStart"/>
+      <w:r>
+        <w:t>pertemuan</w:t>
+      </w:r>
+      <w:proofErr w:type="spellEnd"/>
+      <w:r>
+        <w:t xml:space="preserve"> 1 </w:t>
+      </w:r>
+      <w:proofErr w:type="spellStart"/>
+      <w:r>
+        <w:t>hingga</w:t>
+      </w:r>
+      <w:proofErr w:type="spellEnd"/>
+      <w:r>
+        <w:t xml:space="preserve"> </w:t>
+      </w:r>
+      <w:proofErr w:type="spellStart"/>
+      <w:r>
+        <w:t>pertemuan</w:t>
+      </w:r>
+      <w:proofErr w:type="spellEnd"/>
+      <w:r>
+        <w:t xml:space="preserve"> 9</w:t>
+      </w:r>
+      <w:r>
+        <w:rPr>
+          <w:rFonts w:ascii="Times New Roman" w:hAnsi="Times New Roman" w:cs="Times New Roman"/>
+        </w:rPr>
+        <w:t>.</w:t>
+      </w:r>
+    </w:p>
+    <w:p>
+      <w:pPr>
+        <w:rPr>
+          <w:rFonts w:ascii="Times New Roman" w:hAnsi="Times New Roman" w:cs="Times New Roman"/>
+        </w:rPr>
+      </w:pPr>
+    </w:p>
+    <w:p>
+      <w:pPr>
+        <w:rPr>
+          <w:rFonts w:ascii="Times New Roman" w:hAnsi="Times New Roman" w:cs="Times New Roman"/>
+        </w:rPr>
+      </w:pPr>
+    </w:p>
+    <w:p>
+      <w:pPr>
+        <w:rPr>
+          <w:rFonts w:ascii="Times New Roman" w:hAnsi="Times New Roman" w:cs="Times New Roman"/>
+        </w:rPr>
+      </w:pPr>
+    </w:p>
+    <w:p>
+      <w:pPr>
+        <w:rPr>
+          <w:rFonts w:ascii="Times New Roman" w:hAnsi="Times New Roman" w:cs="Times New Roman"/>
+        </w:rPr>
+      </w:pPr>
+    </w:p>
+    <w:p>
+      <w:pPr>
+        <w:rPr>
+          <w:rFonts w:ascii="Times New Roman" w:hAnsi="Times New Roman" w:cs="Times New Roman"/>
+        </w:rPr>
+      </w:pPr>
+    </w:p>
+    <w:p>
+      <w:pPr>
+        <w:rPr>
+          <w:rFonts w:ascii="Times New Roman" w:hAnsi="Times New Roman" w:cs="Times New Roman"/>
+        </w:rPr>
+      </w:pPr>
+    </w:p>
+    <w:p>
+      <w:pPr>
+        <w:rPr>
+          <w:rFonts w:ascii="Times New Roman" w:hAnsi="Times New Roman" w:cs="Times New Roman"/>
+        </w:rPr>
+      </w:pPr>
+    </w:p>
+    <w:p>
+      <w:pPr>
+        <w:rPr>
+          <w:rFonts w:ascii="Times New Roman" w:hAnsi="Times New Roman" w:cs="Times New Roman"/>
+        </w:rPr>
+      </w:pPr>
+    </w:p>
+    <w:p>
+      <w:pPr>
+        <w:rPr>
+          <w:rFonts w:ascii="Times New Roman" w:hAnsi="Times New Roman" w:cs="Times New Roman"/>
+        </w:rPr>
+      </w:pPr>
+    </w:p>
+    <w:p>
+      <w:pPr>
+        <w:rPr>
+          <w:rFonts w:ascii="Times New Roman" w:hAnsi="Times New Roman" w:cs="Times New Roman"/>
+        </w:rPr>
+      </w:pPr>
+    </w:p>
+    <w:p>
+      <w:pPr>
+        <w:rPr>
+          <w:rFonts w:ascii="Times New Roman" w:hAnsi="Times New Roman" w:cs="Times New Roman"/>
+        </w:rPr>
+      </w:pPr>
+      <w:proofErr w:type="gramStart"/>
+      <w:r>
+        <w:rPr>
+          <w:rFonts w:ascii="Times New Roman" w:hAnsi="Times New Roman" w:cs="Times New Roman"/>
+        </w:rPr>
+        <w:t>Jawab :</w:t>
+      </w:r>
+      <w:proofErr w:type="gramEnd"/>
+      <w:r>
+        <w:rPr>
+          <w:rFonts w:ascii="Times New Roman" w:hAnsi="Times New Roman" w:cs="Times New Roman"/>
+        </w:rPr>
+        <w:t xml:space="preserve"> </w:t>
+      </w:r>
+    </w:p>
+    <w:p>
+      <w:pPr>
+        <w:rPr>
+          <w:rFonts w:ascii="Times New Roman" w:hAnsi="Times New Roman" w:cs="Times New Roman"/>
+        </w:rPr>
+      </w:pPr>
+      <w:r>
+        <w:rPr>
+          <w:rFonts w:ascii="Times New Roman" w:hAnsi="Times New Roman" w:cs="Times New Roman"/>
+        </w:rPr>
+        <w:t>1.</w:t>
+      </w:r>
+    </w:p>
+    <w:p>
+      <w:pPr>
+        <w:rPr>
+          <w:rFonts w:ascii="Times New Roman" w:hAnsi="Times New Roman" w:cs="Times New Roman"/>
+        </w:rPr>
+      </w:pPr>
+      <w:proofErr w:type="gramStart"/>
+      <w:r>
+        <w:rPr>
+          <w:rFonts w:ascii="Times New Roman" w:hAnsi="Times New Roman" w:cs="Times New Roman"/>
+        </w:rPr>
+        <w:t>Input :</w:t>
+      </w:r>
+      <w:proofErr w:type="gramEnd"/>
+    </w:p>
+    <w:p>
+      <w:pPr>
+        <w:rPr>
+          <w:rFonts w:ascii="Times New Roman" w:hAnsi="Times New Roman" w:cs="Times New Roman"/>
+        </w:rPr>
+      </w:pPr>
+      <w:r>
+        <w:rPr>
+          <w:rFonts w:ascii="Times New Roman" w:hAnsi="Times New Roman" w:cs="Times New Roman"/>
+          <w:noProof/>
+        </w:rPr>
+        <w:drawing>
+          <wp:inline distT="0" distB="0" distL="0" distR="0" wp14:anchorId="6B3A68A3" wp14:editId="465BF067">
+            <wp:extent cx="5130403" cy="6073140"/>
+            <wp:effectExtent l="0" t="0" r="0" b="3810"/>
+            <wp:docPr id="16" name="Picture 16"/>
+            <wp:cNvGraphicFramePr>
+              <a:graphicFrameLocks xmlns:a="http://schemas.openxmlformats.org/drawingml/2006/main" noChangeAspect="1"/>
+            </wp:cNvGraphicFramePr>
+            <a:graphic xmlns:a="http://schemas.openxmlformats.org/drawingml/2006/main">
+              <a:graphicData uri="http://schemas.openxmlformats.org/drawingml/2006/picture">
+                <pic:pic xmlns:pic="http://schemas.openxmlformats.org/drawingml/2006/picture">
+                  <pic:nvPicPr>
+                    <pic:cNvPr id="0" name="Picture 2"/>
+                    <pic:cNvPicPr>
+                      <a:picLocks noChangeAspect="1" noChangeArrowheads="1"/>
+                    </pic:cNvPicPr>
+                  </pic:nvPicPr>
+                  <pic:blipFill>
+                    <a:blip r:embed="rId42" cstate="print">
+                      <a:extLst>
+                        <a:ext uri="{28A0092B-C50C-407E-A947-70E740481C1C}">
+                          <a14:useLocalDpi xmlns:a14="http://schemas.microsoft.com/office/drawing/2010/main" val="0"/>
+                        </a:ext>
+                      </a:extLst>
+                    </a:blip>
+                    <a:srcRect/>
+                    <a:stretch>
+                      <a:fillRect/>
+                    </a:stretch>
+                  </pic:blipFill>
+                  <pic:spPr bwMode="auto">
+                    <a:xfrm>
+                      <a:off x="0" y="0"/>
+                      <a:ext cx="5136161" cy="6079956"/>
+                    </a:xfrm>
+                    <a:prstGeom prst="rect">
+                      <a:avLst/>
+                    </a:prstGeom>
+                    <a:noFill/>
+                    <a:ln>
+                      <a:noFill/>
+                    </a:ln>
+                  </pic:spPr>
+                </pic:pic>
+              </a:graphicData>
+            </a:graphic>
+          </wp:inline>
+        </w:drawing>
+      </w:r>
+    </w:p>
+    <w:p>
+      <w:pPr>
+        <w:rPr>
+          <w:rFonts w:ascii="Times New Roman" w:hAnsi="Times New Roman" w:cs="Times New Roman"/>
+        </w:rPr>
+      </w:pPr>
+      <w:proofErr w:type="gramStart"/>
+      <w:r>
+        <w:rPr>
+          <w:rFonts w:ascii="Times New Roman" w:hAnsi="Times New Roman" w:cs="Times New Roman"/>
+        </w:rPr>
+        <w:t>Output :</w:t>
+      </w:r>
+      <w:proofErr w:type="gramEnd"/>
+    </w:p>
+    <w:p>
+      <w:pPr>
+        <w:rPr>
+          <w:rFonts w:ascii="Times New Roman" w:hAnsi="Times New Roman" w:cs="Times New Roman"/>
+        </w:rPr>
+      </w:pPr>
+      <w:r>
+        <w:rPr>
+          <w:rFonts w:ascii="Times New Roman" w:hAnsi="Times New Roman" w:cs="Times New Roman"/>
+          <w:noProof/>
+        </w:rPr>
+        <w:lastRenderedPageBreak/>
+        <w:drawing>
+          <wp:inline distT="0" distB="0" distL="0" distR="0" wp14:anchorId="273677D6" wp14:editId="6FA0114D">
+            <wp:extent cx="2171700" cy="1348740"/>
+            <wp:effectExtent l="0" t="0" r="0" b="3810"/>
+            <wp:docPr id="15" name="Picture 15"/>
+            <wp:cNvGraphicFramePr>
+              <a:graphicFrameLocks xmlns:a="http://schemas.openxmlformats.org/drawingml/2006/main" noChangeAspect="1"/>
+            </wp:cNvGraphicFramePr>
+            <a:graphic xmlns:a="http://schemas.openxmlformats.org/drawingml/2006/main">
+              <a:graphicData uri="http://schemas.openxmlformats.org/drawingml/2006/picture">
+                <pic:pic xmlns:pic="http://schemas.openxmlformats.org/drawingml/2006/picture">
+                  <pic:nvPicPr>
+                    <pic:cNvPr id="0" name="Picture 1"/>
+                    <pic:cNvPicPr>
+                      <a:picLocks noChangeAspect="1" noChangeArrowheads="1"/>
+                    </pic:cNvPicPr>
+                  </pic:nvPicPr>
+                  <pic:blipFill>
+                    <a:blip r:embed="rId43">
+                      <a:extLst>
+                        <a:ext uri="{28A0092B-C50C-407E-A947-70E740481C1C}">
+                          <a14:useLocalDpi xmlns:a14="http://schemas.microsoft.com/office/drawing/2010/main" val="0"/>
+                        </a:ext>
+                      </a:extLst>
+                    </a:blip>
+                    <a:srcRect/>
+                    <a:stretch>
+                      <a:fillRect/>
+                    </a:stretch>
+                  </pic:blipFill>
+                  <pic:spPr bwMode="auto">
+                    <a:xfrm>
+                      <a:off x="0" y="0"/>
+                      <a:ext cx="2171700" cy="1348740"/>
+                    </a:xfrm>
+                    <a:prstGeom prst="rect">
+                      <a:avLst/>
+                    </a:prstGeom>
+                    <a:noFill/>
+                    <a:ln>
+                      <a:noFill/>
+                    </a:ln>
+                  </pic:spPr>
+                </pic:pic>
+              </a:graphicData>
+            </a:graphic>
+          </wp:inline>
+        </w:drawing>
+      </w:r>
+    </w:p>
+    <w:p>
+      <w:pPr>
+        <w:rPr>
+          <w:rFonts w:ascii="Times New Roman" w:hAnsi="Times New Roman" w:cs="Times New Roman"/>
+        </w:rPr>
+      </w:pPr>
+      <w:r>
+        <w:rPr>
+          <w:rFonts w:ascii="Times New Roman" w:hAnsi="Times New Roman" w:cs="Times New Roman"/>
+        </w:rPr>
+        <w:t>2.</w:t>
+      </w:r>
+    </w:p>
+    <w:p>
+      <w:pPr>
+        <w:rPr>
+          <w:rFonts w:ascii="Times New Roman" w:hAnsi="Times New Roman" w:cs="Times New Roman"/>
+        </w:rPr>
+      </w:pPr>
+      <w:r>
+        <w:rPr>
+          <w:rFonts w:ascii="Times New Roman" w:hAnsi="Times New Roman" w:cs="Times New Roman"/>
+        </w:rPr>
+        <w:t xml:space="preserve"> </w:t>
+      </w:r>
     </w:p>
     <w:p>
       <w:pPr>
@@ -8391,6 +9229,184 @@
     </w:lvl>
   </w:abstractNum>
   <w:abstractNum w:abstractNumId="2" w15:restartNumberingAfterBreak="0">
+    <w:nsid w:val="2A36030C"/>
+    <w:multiLevelType w:val="hybridMultilevel"/>
+    <w:tmpl w:val="88021C38"/>
+    <w:lvl w:ilvl="0" w:tplc="3809000F">
+      <w:start w:val="1"/>
+      <w:numFmt w:val="decimal"/>
+      <w:lvlText w:val="%1."/>
+      <w:lvlJc w:val="left"/>
+      <w:pPr>
+        <w:ind w:left="720" w:hanging="360"/>
+      </w:pPr>
+      <w:rPr>
+        <w:rFonts w:hint="default"/>
+      </w:rPr>
+    </w:lvl>
+    <w:lvl w:ilvl="1" w:tplc="38090019" w:tentative="1">
+      <w:start w:val="1"/>
+      <w:numFmt w:val="lowerLetter"/>
+      <w:lvlText w:val="%2."/>
+      <w:lvlJc w:val="left"/>
+      <w:pPr>
+        <w:ind w:left="1440" w:hanging="360"/>
+      </w:pPr>
+    </w:lvl>
+    <w:lvl w:ilvl="2" w:tplc="3809001B" w:tentative="1">
+      <w:start w:val="1"/>
+      <w:numFmt w:val="lowerRoman"/>
+      <w:lvlText w:val="%3."/>
+      <w:lvlJc w:val="right"/>
+      <w:pPr>
+        <w:ind w:left="2160" w:hanging="180"/>
+      </w:pPr>
+    </w:lvl>
+    <w:lvl w:ilvl="3" w:tplc="3809000F" w:tentative="1">
+      <w:start w:val="1"/>
+      <w:numFmt w:val="decimal"/>
+      <w:lvlText w:val="%4."/>
+      <w:lvlJc w:val="left"/>
+      <w:pPr>
+        <w:ind w:left="2880" w:hanging="360"/>
+      </w:pPr>
+    </w:lvl>
+    <w:lvl w:ilvl="4" w:tplc="38090019" w:tentative="1">
+      <w:start w:val="1"/>
+      <w:numFmt w:val="lowerLetter"/>
+      <w:lvlText w:val="%5."/>
+      <w:lvlJc w:val="left"/>
+      <w:pPr>
+        <w:ind w:left="3600" w:hanging="360"/>
+      </w:pPr>
+    </w:lvl>
+    <w:lvl w:ilvl="5" w:tplc="3809001B" w:tentative="1">
+      <w:start w:val="1"/>
+      <w:numFmt w:val="lowerRoman"/>
+      <w:lvlText w:val="%6."/>
+      <w:lvlJc w:val="right"/>
+      <w:pPr>
+        <w:ind w:left="4320" w:hanging="180"/>
+      </w:pPr>
+    </w:lvl>
+    <w:lvl w:ilvl="6" w:tplc="3809000F" w:tentative="1">
+      <w:start w:val="1"/>
+      <w:numFmt w:val="decimal"/>
+      <w:lvlText w:val="%7."/>
+      <w:lvlJc w:val="left"/>
+      <w:pPr>
+        <w:ind w:left="5040" w:hanging="360"/>
+      </w:pPr>
+    </w:lvl>
+    <w:lvl w:ilvl="7" w:tplc="38090019" w:tentative="1">
+      <w:start w:val="1"/>
+      <w:numFmt w:val="lowerLetter"/>
+      <w:lvlText w:val="%8."/>
+      <w:lvlJc w:val="left"/>
+      <w:pPr>
+        <w:ind w:left="5760" w:hanging="360"/>
+      </w:pPr>
+    </w:lvl>
+    <w:lvl w:ilvl="8" w:tplc="3809001B" w:tentative="1">
+      <w:start w:val="1"/>
+      <w:numFmt w:val="lowerRoman"/>
+      <w:lvlText w:val="%9."/>
+      <w:lvlJc w:val="right"/>
+      <w:pPr>
+        <w:ind w:left="6480" w:hanging="180"/>
+      </w:pPr>
+    </w:lvl>
+  </w:abstractNum>
+  <w:abstractNum w:abstractNumId="3" w15:restartNumberingAfterBreak="0">
+    <w:nsid w:val="2F0754FA"/>
+    <w:multiLevelType w:val="hybridMultilevel"/>
+    <w:tmpl w:val="936C3EF4"/>
+    <w:lvl w:ilvl="0" w:tplc="3809000F">
+      <w:start w:val="1"/>
+      <w:numFmt w:val="decimal"/>
+      <w:lvlText w:val="%1."/>
+      <w:lvlJc w:val="left"/>
+      <w:pPr>
+        <w:ind w:left="720" w:hanging="360"/>
+      </w:pPr>
+      <w:rPr>
+        <w:rFonts w:hint="default"/>
+      </w:rPr>
+    </w:lvl>
+    <w:lvl w:ilvl="1" w:tplc="38090019" w:tentative="1">
+      <w:start w:val="1"/>
+      <w:numFmt w:val="lowerLetter"/>
+      <w:lvlText w:val="%2."/>
+      <w:lvlJc w:val="left"/>
+      <w:pPr>
+        <w:ind w:left="1440" w:hanging="360"/>
+      </w:pPr>
+    </w:lvl>
+    <w:lvl w:ilvl="2" w:tplc="3809001B" w:tentative="1">
+      <w:start w:val="1"/>
+      <w:numFmt w:val="lowerRoman"/>
+      <w:lvlText w:val="%3."/>
+      <w:lvlJc w:val="right"/>
+      <w:pPr>
+        <w:ind w:left="2160" w:hanging="180"/>
+      </w:pPr>
+    </w:lvl>
+    <w:lvl w:ilvl="3" w:tplc="3809000F" w:tentative="1">
+      <w:start w:val="1"/>
+      <w:numFmt w:val="decimal"/>
+      <w:lvlText w:val="%4."/>
+      <w:lvlJc w:val="left"/>
+      <w:pPr>
+        <w:ind w:left="2880" w:hanging="360"/>
+      </w:pPr>
+    </w:lvl>
+    <w:lvl w:ilvl="4" w:tplc="38090019" w:tentative="1">
+      <w:start w:val="1"/>
+      <w:numFmt w:val="lowerLetter"/>
+      <w:lvlText w:val="%5."/>
+      <w:lvlJc w:val="left"/>
+      <w:pPr>
+        <w:ind w:left="3600" w:hanging="360"/>
+      </w:pPr>
+    </w:lvl>
+    <w:lvl w:ilvl="5" w:tplc="3809001B" w:tentative="1">
+      <w:start w:val="1"/>
+      <w:numFmt w:val="lowerRoman"/>
+      <w:lvlText w:val="%6."/>
+      <w:lvlJc w:val="right"/>
+      <w:pPr>
+        <w:ind w:left="4320" w:hanging="180"/>
+      </w:pPr>
+    </w:lvl>
+    <w:lvl w:ilvl="6" w:tplc="3809000F" w:tentative="1">
+      <w:start w:val="1"/>
+      <w:numFmt w:val="decimal"/>
+      <w:lvlText w:val="%7."/>
+      <w:lvlJc w:val="left"/>
+      <w:pPr>
+        <w:ind w:left="5040" w:hanging="360"/>
+      </w:pPr>
+    </w:lvl>
+    <w:lvl w:ilvl="7" w:tplc="38090019" w:tentative="1">
+      <w:start w:val="1"/>
+      <w:numFmt w:val="lowerLetter"/>
+      <w:lvlText w:val="%8."/>
+      <w:lvlJc w:val="left"/>
+      <w:pPr>
+        <w:ind w:left="5760" w:hanging="360"/>
+      </w:pPr>
+    </w:lvl>
+    <w:lvl w:ilvl="8" w:tplc="3809001B" w:tentative="1">
+      <w:start w:val="1"/>
+      <w:numFmt w:val="lowerRoman"/>
+      <w:lvlText w:val="%9."/>
+      <w:lvlJc w:val="right"/>
+      <w:pPr>
+        <w:ind w:left="6480" w:hanging="180"/>
+      </w:pPr>
+    </w:lvl>
+  </w:abstractNum>
+  <w:abstractNum w:abstractNumId="4" w15:restartNumberingAfterBreak="0">
     <w:nsid w:val="30D05497"/>
     <w:multiLevelType w:val="hybridMultilevel"/>
     <w:tmpl w:val="D226BC42"/>
@@ -8479,7 +9495,7 @@
       </w:pPr>
     </w:lvl>
   </w:abstractNum>
-  <w:abstractNum w:abstractNumId="3" w15:restartNumberingAfterBreak="0">
+  <w:abstractNum w:abstractNumId="5" w15:restartNumberingAfterBreak="0">
     <w:nsid w:val="3A0D548E"/>
     <w:multiLevelType w:val="hybridMultilevel"/>
     <w:tmpl w:val="62581E52"/>
@@ -8568,7 +9584,7 @@
       </w:pPr>
     </w:lvl>
   </w:abstractNum>
-  <w:abstractNum w:abstractNumId="4" w15:restartNumberingAfterBreak="0">
+  <w:abstractNum w:abstractNumId="6" w15:restartNumberingAfterBreak="0">
     <w:nsid w:val="3F607CA2"/>
     <w:multiLevelType w:val="hybridMultilevel"/>
     <w:tmpl w:val="6DEEB2EC"/>
@@ -8657,7 +9673,96 @@
       </w:pPr>
     </w:lvl>
   </w:abstractNum>
-  <w:abstractNum w:abstractNumId="5" w15:restartNumberingAfterBreak="0">
+  <w:abstractNum w:abstractNumId="7" w15:restartNumberingAfterBreak="0">
+    <w:nsid w:val="406821B3"/>
+    <w:multiLevelType w:val="hybridMultilevel"/>
+    <w:tmpl w:val="EBB64A14"/>
+    <w:lvl w:ilvl="0" w:tplc="3809000F">
+      <w:start w:val="1"/>
+      <w:numFmt w:val="decimal"/>
+      <w:lvlText w:val="%1."/>
+      <w:lvlJc w:val="left"/>
+      <w:pPr>
+        <w:ind w:left="720" w:hanging="360"/>
+      </w:pPr>
+      <w:rPr>
+        <w:rFonts w:hint="default"/>
+      </w:rPr>
+    </w:lvl>
+    <w:lvl w:ilvl="1" w:tplc="38090019" w:tentative="1">
+      <w:start w:val="1"/>
+      <w:numFmt w:val="lowerLetter"/>
+      <w:lvlText w:val="%2."/>
+      <w:lvlJc w:val="left"/>
+      <w:pPr>
+        <w:ind w:left="1440" w:hanging="360"/>
+      </w:pPr>
+    </w:lvl>
+    <w:lvl w:ilvl="2" w:tplc="3809001B" w:tentative="1">
+      <w:start w:val="1"/>
+      <w:numFmt w:val="lowerRoman"/>
+      <w:lvlText w:val="%3."/>
+      <w:lvlJc w:val="right"/>
+      <w:pPr>
+        <w:ind w:left="2160" w:hanging="180"/>
+      </w:pPr>
+    </w:lvl>
+    <w:lvl w:ilvl="3" w:tplc="3809000F" w:tentative="1">
+      <w:start w:val="1"/>
+      <w:numFmt w:val="decimal"/>
+      <w:lvlText w:val="%4."/>
+      <w:lvlJc w:val="left"/>
+      <w:pPr>
+        <w:ind w:left="2880" w:hanging="360"/>
+      </w:pPr>
+    </w:lvl>
+    <w:lvl w:ilvl="4" w:tplc="38090019" w:tentative="1">
+      <w:start w:val="1"/>
+      <w:numFmt w:val="lowerLetter"/>
+      <w:lvlText w:val="%5."/>
+      <w:lvlJc w:val="left"/>
+      <w:pPr>
+        <w:ind w:left="3600" w:hanging="360"/>
+      </w:pPr>
+    </w:lvl>
+    <w:lvl w:ilvl="5" w:tplc="3809001B" w:tentative="1">
+      <w:start w:val="1"/>
+      <w:numFmt w:val="lowerRoman"/>
+      <w:lvlText w:val="%6."/>
+      <w:lvlJc w:val="right"/>
+      <w:pPr>
+        <w:ind w:left="4320" w:hanging="180"/>
+      </w:pPr>
+    </w:lvl>
+    <w:lvl w:ilvl="6" w:tplc="3809000F" w:tentative="1">
+      <w:start w:val="1"/>
+      <w:numFmt w:val="decimal"/>
+      <w:lvlText w:val="%7."/>
+      <w:lvlJc w:val="left"/>
+      <w:pPr>
+        <w:ind w:left="5040" w:hanging="360"/>
+      </w:pPr>
+    </w:lvl>
+    <w:lvl w:ilvl="7" w:tplc="38090019" w:tentative="1">
+      <w:start w:val="1"/>
+      <w:numFmt w:val="lowerLetter"/>
+      <w:lvlText w:val="%8."/>
+      <w:lvlJc w:val="left"/>
+      <w:pPr>
+        <w:ind w:left="5760" w:hanging="360"/>
+      </w:pPr>
+    </w:lvl>
+    <w:lvl w:ilvl="8" w:tplc="3809001B" w:tentative="1">
+      <w:start w:val="1"/>
+      <w:numFmt w:val="lowerRoman"/>
+      <w:lvlText w:val="%9."/>
+      <w:lvlJc w:val="right"/>
+      <w:pPr>
+        <w:ind w:left="6480" w:hanging="180"/>
+      </w:pPr>
+    </w:lvl>
+  </w:abstractNum>
+  <w:abstractNum w:abstractNumId="8" w15:restartNumberingAfterBreak="0">
     <w:nsid w:val="533F683F"/>
     <w:multiLevelType w:val="hybridMultilevel"/>
     <w:tmpl w:val="A8263DD4"/>
@@ -8746,7 +9851,7 @@
       </w:pPr>
     </w:lvl>
   </w:abstractNum>
-  <w:abstractNum w:abstractNumId="6" w15:restartNumberingAfterBreak="0">
+  <w:abstractNum w:abstractNumId="9" w15:restartNumberingAfterBreak="0">
     <w:nsid w:val="540A5D50"/>
     <w:multiLevelType w:val="hybridMultilevel"/>
     <w:tmpl w:val="FC1C5784"/>
@@ -8835,7 +9940,7 @@
       </w:pPr>
     </w:lvl>
   </w:abstractNum>
-  <w:abstractNum w:abstractNumId="7" w15:restartNumberingAfterBreak="0">
+  <w:abstractNum w:abstractNumId="10" w15:restartNumberingAfterBreak="0">
     <w:nsid w:val="5588078D"/>
     <w:multiLevelType w:val="hybridMultilevel"/>
     <w:tmpl w:val="2C4224CC"/>
@@ -8924,7 +10029,7 @@
       </w:pPr>
     </w:lvl>
   </w:abstractNum>
-  <w:abstractNum w:abstractNumId="8" w15:restartNumberingAfterBreak="0">
+  <w:abstractNum w:abstractNumId="11" w15:restartNumberingAfterBreak="0">
     <w:nsid w:val="570070B2"/>
     <w:multiLevelType w:val="hybridMultilevel"/>
     <w:tmpl w:val="96EC58C0"/>
@@ -9013,7 +10118,7 @@
       </w:pPr>
     </w:lvl>
   </w:abstractNum>
-  <w:abstractNum w:abstractNumId="9" w15:restartNumberingAfterBreak="0">
+  <w:abstractNum w:abstractNumId="12" w15:restartNumberingAfterBreak="0">
     <w:nsid w:val="73183CBB"/>
     <w:multiLevelType w:val="hybridMultilevel"/>
     <w:tmpl w:val="B9581640"/>
@@ -9103,33 +10208,42 @@
     </w:lvl>
   </w:abstractNum>
   <w:num w:numId="1">
+    <w:abstractNumId w:val="12"/>
+  </w:num>
+  <w:num w:numId="2">
     <w:abstractNumId w:val="9"/>
   </w:num>
-  <w:num w:numId="2">
+  <w:num w:numId="3">
     <w:abstractNumId w:val="6"/>
-  </w:num>
-  <w:num w:numId="3">
-    <w:abstractNumId w:val="4"/>
   </w:num>
   <w:num w:numId="4">
     <w:abstractNumId w:val="1"/>
   </w:num>
   <w:num w:numId="5">
+    <w:abstractNumId w:val="11"/>
+  </w:num>
+  <w:num w:numId="6">
+    <w:abstractNumId w:val="4"/>
+  </w:num>
+  <w:num w:numId="7">
     <w:abstractNumId w:val="8"/>
   </w:num>
-  <w:num w:numId="6">
-    <w:abstractNumId w:val="2"/>
-  </w:num>
-  <w:num w:numId="7">
+  <w:num w:numId="8">
     <w:abstractNumId w:val="5"/>
-  </w:num>
-  <w:num w:numId="8">
-    <w:abstractNumId w:val="3"/>
   </w:num>
   <w:num w:numId="9">
     <w:abstractNumId w:val="0"/>
   </w:num>
   <w:num w:numId="10">
+    <w:abstractNumId w:val="10"/>
+  </w:num>
+  <w:num w:numId="11">
+    <w:abstractNumId w:val="2"/>
+  </w:num>
+  <w:num w:numId="12">
+    <w:abstractNumId w:val="3"/>
+  </w:num>
+  <w:num w:numId="13">
     <w:abstractNumId w:val="7"/>
   </w:num>
 </w:numbering>

</xml_diff>